<commit_message>
Hoàn thiện Đồ án P3
+ thêm cột timestamp bảng HANGDOI
+ thêm bảng CTHD
</commit_message>
<xml_diff>
--- a/PhieuDangKyDATN.docx
+++ b/PhieuDangKyDATN.docx
@@ -1,6 +1,6 @@
 
 <file path=word/document.xml><?xml version="1.0" encoding="utf-8"?>
-<w:document xmlns:wpc="http://schemas.microsoft.com/office/word/2010/wordprocessingCanvas" xmlns:cx="http://schemas.microsoft.com/office/drawing/2014/chartex" xmlns:cx1="http://schemas.microsoft.com/office/drawing/2015/9/8/chartex" xmlns:cx2="http://schemas.microsoft.com/office/drawing/2015/10/21/chartex" xmlns:cx3="http://schemas.microsoft.com/office/drawing/2016/5/9/chartex" xmlns:cx4="http://schemas.microsoft.com/office/drawing/2016/5/10/chartex" xmlns:cx5="http://schemas.microsoft.com/office/drawing/2016/5/11/chartex" xmlns:cx6="http://schemas.microsoft.com/office/drawing/2016/5/12/chartex" xmlns:cx7="http://schemas.microsoft.com/office/drawing/2016/5/13/chartex" xmlns:cx8="http://schemas.microsoft.com/office/drawing/2016/5/14/chartex" xmlns:mc="http://schemas.openxmlformats.org/markup-compatibility/2006" xmlns:aink="http://schemas.microsoft.com/office/drawing/2016/ink" xmlns:am3d="http://schemas.microsoft.com/office/drawing/2017/model3d" xmlns:o="urn:schemas-microsoft-com:office:office" xmlns:r="http://schemas.openxmlformats.org/officeDocument/2006/relationships" xmlns:m="http://schemas.openxmlformats.org/officeDocument/2006/math" xmlns:v="urn:schemas-microsoft-com:vml" xmlns:wp14="http://schemas.microsoft.com/office/word/2010/wordprocessingDrawing" xmlns:wp="http://schemas.openxmlformats.org/drawingml/2006/wordprocessingDrawing" xmlns:w10="urn:schemas-microsoft-com:office:word" xmlns:w="http://schemas.openxmlformats.org/wordprocessingml/2006/main" xmlns:w14="http://schemas.microsoft.com/office/word/2010/wordml" xmlns:w15="http://schemas.microsoft.com/office/word/2012/wordml" xmlns:w16cid="http://schemas.microsoft.com/office/word/2016/wordml/cid" xmlns:w16se="http://schemas.microsoft.com/office/word/2015/wordml/symex" xmlns:wpg="http://schemas.microsoft.com/office/word/2010/wordprocessingGroup" xmlns:wpi="http://schemas.microsoft.com/office/word/2010/wordprocessingInk" xmlns:wne="http://schemas.microsoft.com/office/word/2006/wordml" xmlns:wps="http://schemas.microsoft.com/office/word/2010/wordprocessingShape" mc:Ignorable="w14 w15 w16se w16cid wp14">
+<w:document xmlns:wpc="http://schemas.microsoft.com/office/word/2010/wordprocessingCanvas" xmlns:cx="http://schemas.microsoft.com/office/drawing/2014/chartex" xmlns:cx1="http://schemas.microsoft.com/office/drawing/2015/9/8/chartex" xmlns:cx2="http://schemas.microsoft.com/office/drawing/2015/10/21/chartex" xmlns:cx3="http://schemas.microsoft.com/office/drawing/2016/5/9/chartex" xmlns:cx4="http://schemas.microsoft.com/office/drawing/2016/5/10/chartex" xmlns:cx5="http://schemas.microsoft.com/office/drawing/2016/5/11/chartex" xmlns:cx6="http://schemas.microsoft.com/office/drawing/2016/5/12/chartex" xmlns:cx7="http://schemas.microsoft.com/office/drawing/2016/5/13/chartex" xmlns:cx8="http://schemas.microsoft.com/office/drawing/2016/5/14/chartex" xmlns:mc="http://schemas.openxmlformats.org/markup-compatibility/2006" xmlns:aink="http://schemas.microsoft.com/office/drawing/2016/ink" xmlns:am3d="http://schemas.microsoft.com/office/drawing/2017/model3d" xmlns:o="urn:schemas-microsoft-com:office:office" xmlns:r="http://schemas.openxmlformats.org/officeDocument/2006/relationships" xmlns:m="http://schemas.openxmlformats.org/officeDocument/2006/math" xmlns:v="urn:schemas-microsoft-com:vml" xmlns:wp14="http://schemas.microsoft.com/office/word/2010/wordprocessingDrawing" xmlns:wp="http://schemas.openxmlformats.org/drawingml/2006/wordprocessingDrawing" xmlns:w10="urn:schemas-microsoft-com:office:word" xmlns:w="http://schemas.openxmlformats.org/wordprocessingml/2006/main" xmlns:w14="http://schemas.microsoft.com/office/word/2010/wordml" xmlns:w15="http://schemas.microsoft.com/office/word/2012/wordml" xmlns:w16cex="http://schemas.microsoft.com/office/word/2018/wordml/cex" xmlns:w16cid="http://schemas.microsoft.com/office/word/2016/wordml/cid" xmlns:w16="http://schemas.microsoft.com/office/word/2018/wordml" xmlns:w16sdtdh="http://schemas.microsoft.com/office/word/2020/wordml/sdtdatahash" xmlns:w16se="http://schemas.microsoft.com/office/word/2015/wordml/symex" xmlns:wpg="http://schemas.microsoft.com/office/word/2010/wordprocessingGroup" xmlns:wpi="http://schemas.microsoft.com/office/word/2010/wordprocessingInk" xmlns:wne="http://schemas.microsoft.com/office/word/2006/wordml" xmlns:wps="http://schemas.microsoft.com/office/word/2010/wordprocessingShape" mc:Ignorable="w14 w15 w16se w16cid w16 w16cex w16sdtdh wp14">
   <w:body>
     <w:p>
       <w:pPr>
@@ -1184,6 +1184,32 @@
           <w:szCs w:val="26"/>
         </w:rPr>
         <w:t>Xem thông báo</w:t>
+      </w:r>
+    </w:p>
+    <w:p>
+      <w:pPr>
+        <w:pStyle w:val="ListParagraph"/>
+        <w:numPr>
+          <w:ilvl w:val="0"/>
+          <w:numId w:val="13"/>
+        </w:numPr>
+        <w:tabs>
+          <w:tab w:val="left" w:pos="9356"/>
+        </w:tabs>
+        <w:spacing w:after="0" w:line="360" w:lineRule="auto"/>
+        <w:rPr>
+          <w:rFonts w:ascii="Times New Roman" w:eastAsia="Times New Roman" w:hAnsi="Times New Roman" w:cs="Times New Roman"/>
+          <w:sz w:val="26"/>
+          <w:szCs w:val="26"/>
+        </w:rPr>
+      </w:pPr>
+      <w:r>
+        <w:rPr>
+          <w:rFonts w:ascii="Times New Roman" w:eastAsia="Times New Roman" w:hAnsi="Times New Roman" w:cs="Times New Roman"/>
+          <w:sz w:val="26"/>
+          <w:szCs w:val="26"/>
+        </w:rPr>
+        <w:t>Thông báo realtime</w:t>
       </w:r>
     </w:p>
     <w:p>
@@ -1229,7 +1255,6 @@
           <w:szCs w:val="26"/>
         </w:rPr>
       </w:pPr>
-      <w:bookmarkStart w:id="0" w:name="_GoBack"/>
       <w:r>
         <w:rPr>
           <w:rFonts w:ascii="Times New Roman" w:eastAsia="Times New Roman" w:hAnsi="Times New Roman" w:cs="Times New Roman"/>
@@ -1479,7 +1504,6 @@
         </w:rPr>
         <w:t>Quản lý sản phẩm, mẫu sản phẩm, kho, tài khoản, đơn hàng, sản phẩm yêu thích, khuyến mãi, nhà cung cấp, đánh giá, voucher,…</w:t>
       </w:r>
-      <w:bookmarkEnd w:id="0"/>
       <w:r>
         <w:rPr>
           <w:rFonts w:ascii="Times New Roman" w:eastAsia="Times New Roman" w:hAnsi="Times New Roman" w:cs="Times New Roman"/>
@@ -1683,8 +1707,8 @@
           <w:szCs w:val="26"/>
         </w:rPr>
       </w:pPr>
-      <w:bookmarkStart w:id="1" w:name="_heading=h.gjdgxs" w:colFirst="0" w:colLast="0"/>
-      <w:bookmarkEnd w:id="1"/>
+      <w:bookmarkStart w:id="0" w:name="_heading=h.gjdgxs" w:colFirst="0" w:colLast="0"/>
+      <w:bookmarkEnd w:id="0"/>
       <w:r>
         <w:rPr>
           <w:rFonts w:ascii="Times New Roman" w:eastAsia="Times New Roman" w:hAnsi="Times New Roman" w:cs="Times New Roman"/>
@@ -1978,7 +2002,7 @@
 </file>
 
 <file path=word/numbering.xml><?xml version="1.0" encoding="utf-8"?>
-<w:numbering xmlns:wpc="http://schemas.microsoft.com/office/word/2010/wordprocessingCanvas" xmlns:cx="http://schemas.microsoft.com/office/drawing/2014/chartex" xmlns:cx1="http://schemas.microsoft.com/office/drawing/2015/9/8/chartex" xmlns:cx2="http://schemas.microsoft.com/office/drawing/2015/10/21/chartex" xmlns:cx3="http://schemas.microsoft.com/office/drawing/2016/5/9/chartex" xmlns:cx4="http://schemas.microsoft.com/office/drawing/2016/5/10/chartex" xmlns:cx5="http://schemas.microsoft.com/office/drawing/2016/5/11/chartex" xmlns:cx6="http://schemas.microsoft.com/office/drawing/2016/5/12/chartex" xmlns:cx7="http://schemas.microsoft.com/office/drawing/2016/5/13/chartex" xmlns:cx8="http://schemas.microsoft.com/office/drawing/2016/5/14/chartex" xmlns:mc="http://schemas.openxmlformats.org/markup-compatibility/2006" xmlns:aink="http://schemas.microsoft.com/office/drawing/2016/ink" xmlns:am3d="http://schemas.microsoft.com/office/drawing/2017/model3d" xmlns:o="urn:schemas-microsoft-com:office:office" xmlns:r="http://schemas.openxmlformats.org/officeDocument/2006/relationships" xmlns:m="http://schemas.openxmlformats.org/officeDocument/2006/math" xmlns:v="urn:schemas-microsoft-com:vml" xmlns:wp14="http://schemas.microsoft.com/office/word/2010/wordprocessingDrawing" xmlns:wp="http://schemas.openxmlformats.org/drawingml/2006/wordprocessingDrawing" xmlns:w10="urn:schemas-microsoft-com:office:word" xmlns:w="http://schemas.openxmlformats.org/wordprocessingml/2006/main" xmlns:w14="http://schemas.microsoft.com/office/word/2010/wordml" xmlns:w15="http://schemas.microsoft.com/office/word/2012/wordml" xmlns:w16cid="http://schemas.microsoft.com/office/word/2016/wordml/cid" xmlns:w16se="http://schemas.microsoft.com/office/word/2015/wordml/symex" xmlns:wpg="http://schemas.microsoft.com/office/word/2010/wordprocessingGroup" xmlns:wpi="http://schemas.microsoft.com/office/word/2010/wordprocessingInk" xmlns:wne="http://schemas.microsoft.com/office/word/2006/wordml" xmlns:wps="http://schemas.microsoft.com/office/word/2010/wordprocessingShape" mc:Ignorable="w14 w15 w16se w16cid wp14">
+<w:numbering xmlns:wpc="http://schemas.microsoft.com/office/word/2010/wordprocessingCanvas" xmlns:cx="http://schemas.microsoft.com/office/drawing/2014/chartex" xmlns:cx1="http://schemas.microsoft.com/office/drawing/2015/9/8/chartex" xmlns:cx2="http://schemas.microsoft.com/office/drawing/2015/10/21/chartex" xmlns:cx3="http://schemas.microsoft.com/office/drawing/2016/5/9/chartex" xmlns:cx4="http://schemas.microsoft.com/office/drawing/2016/5/10/chartex" xmlns:cx5="http://schemas.microsoft.com/office/drawing/2016/5/11/chartex" xmlns:cx6="http://schemas.microsoft.com/office/drawing/2016/5/12/chartex" xmlns:cx7="http://schemas.microsoft.com/office/drawing/2016/5/13/chartex" xmlns:cx8="http://schemas.microsoft.com/office/drawing/2016/5/14/chartex" xmlns:mc="http://schemas.openxmlformats.org/markup-compatibility/2006" xmlns:aink="http://schemas.microsoft.com/office/drawing/2016/ink" xmlns:am3d="http://schemas.microsoft.com/office/drawing/2017/model3d" xmlns:o="urn:schemas-microsoft-com:office:office" xmlns:r="http://schemas.openxmlformats.org/officeDocument/2006/relationships" xmlns:m="http://schemas.openxmlformats.org/officeDocument/2006/math" xmlns:v="urn:schemas-microsoft-com:vml" xmlns:wp14="http://schemas.microsoft.com/office/word/2010/wordprocessingDrawing" xmlns:wp="http://schemas.openxmlformats.org/drawingml/2006/wordprocessingDrawing" xmlns:w10="urn:schemas-microsoft-com:office:word" xmlns:w="http://schemas.openxmlformats.org/wordprocessingml/2006/main" xmlns:w14="http://schemas.microsoft.com/office/word/2010/wordml" xmlns:w15="http://schemas.microsoft.com/office/word/2012/wordml" xmlns:w16cex="http://schemas.microsoft.com/office/word/2018/wordml/cex" xmlns:w16cid="http://schemas.microsoft.com/office/word/2016/wordml/cid" xmlns:w16="http://schemas.microsoft.com/office/word/2018/wordml" xmlns:w16sdtdh="http://schemas.microsoft.com/office/word/2020/wordml/sdtdatahash" xmlns:w16se="http://schemas.microsoft.com/office/word/2015/wordml/symex" xmlns:wpg="http://schemas.microsoft.com/office/word/2010/wordprocessingGroup" xmlns:wpi="http://schemas.microsoft.com/office/word/2010/wordprocessingInk" xmlns:wne="http://schemas.microsoft.com/office/word/2006/wordml" xmlns:wps="http://schemas.microsoft.com/office/word/2010/wordprocessingShape" mc:Ignorable="w14 w15 w16se w16cid w16 w16cex w16sdtdh wp14">
   <w:numPicBullet w:numPicBulletId="0">
     <w:pict>
       <v:shapetype id="_x0000_t75" coordsize="21600,21600" o:spt="75" o:preferrelative="t" path="m@4@5l@4@11@9@11@9@5xe" filled="f" stroked="f">
@@ -2000,7 +2024,7 @@
         <v:path o:extrusionok="f" gradientshapeok="t" o:connecttype="rect"/>
         <o:lock v:ext="edit" aspectratio="t"/>
       </v:shapetype>
-      <v:shape id="_x0000_i1044" type="#_x0000_t75" style="width:11.65pt;height:11.65pt" o:bullet="t">
+      <v:shape id="_x0000_i1048" type="#_x0000_t75" style="width:11.4pt;height:11.4pt" o:bullet="t">
         <v:imagedata r:id="rId1" o:title="mso3F3"/>
       </v:shape>
     </w:pict>
@@ -4041,7 +4065,7 @@
 </file>
 
 <file path=word/styles.xml><?xml version="1.0" encoding="utf-8"?>
-<w:styles xmlns:mc="http://schemas.openxmlformats.org/markup-compatibility/2006" xmlns:r="http://schemas.openxmlformats.org/officeDocument/2006/relationships" xmlns:w="http://schemas.openxmlformats.org/wordprocessingml/2006/main" xmlns:w14="http://schemas.microsoft.com/office/word/2010/wordml" xmlns:w15="http://schemas.microsoft.com/office/word/2012/wordml" xmlns:w16cid="http://schemas.microsoft.com/office/word/2016/wordml/cid" xmlns:w16se="http://schemas.microsoft.com/office/word/2015/wordml/symex" mc:Ignorable="w14 w15 w16se w16cid">
+<w:styles xmlns:mc="http://schemas.openxmlformats.org/markup-compatibility/2006" xmlns:r="http://schemas.openxmlformats.org/officeDocument/2006/relationships" xmlns:w="http://schemas.openxmlformats.org/wordprocessingml/2006/main" xmlns:w14="http://schemas.microsoft.com/office/word/2010/wordml" xmlns:w15="http://schemas.microsoft.com/office/word/2012/wordml" xmlns:w16cex="http://schemas.microsoft.com/office/word/2018/wordml/cex" xmlns:w16cid="http://schemas.microsoft.com/office/word/2016/wordml/cid" xmlns:w16="http://schemas.microsoft.com/office/word/2018/wordml" xmlns:w16sdtdh="http://schemas.microsoft.com/office/word/2020/wordml/sdtdatahash" xmlns:w16se="http://schemas.microsoft.com/office/word/2015/wordml/symex" mc:Ignorable="w14 w15 w16se w16cid w16 w16cex w16sdtdh">
   <w:docDefaults>
     <w:rPrDefault>
       <w:rPr>
@@ -4057,7 +4081,7 @@
       </w:pPr>
     </w:pPrDefault>
   </w:docDefaults>
-  <w:latentStyles w:defLockedState="0" w:defUIPriority="99" w:defSemiHidden="0" w:defUnhideWhenUsed="0" w:defQFormat="0" w:count="375">
+  <w:latentStyles w:defLockedState="0" w:defUIPriority="99" w:defSemiHidden="0" w:defUnhideWhenUsed="0" w:defQFormat="0" w:count="376">
     <w:lsdException w:name="Normal" w:uiPriority="0" w:qFormat="1"/>
     <w:lsdException w:name="heading 1" w:uiPriority="9" w:qFormat="1"/>
     <w:lsdException w:name="heading 2" w:semiHidden="1" w:uiPriority="9" w:unhideWhenUsed="1" w:qFormat="1"/>
@@ -4163,7 +4187,6 @@
     <w:lsdException w:name="HTML Sample" w:semiHidden="1" w:unhideWhenUsed="1"/>
     <w:lsdException w:name="HTML Typewriter" w:semiHidden="1" w:unhideWhenUsed="1"/>
     <w:lsdException w:name="HTML Variable" w:semiHidden="1" w:unhideWhenUsed="1"/>
-    <w:lsdException w:name="Normal Table" w:semiHidden="1" w:unhideWhenUsed="1"/>
     <w:lsdException w:name="annotation subject" w:semiHidden="1" w:unhideWhenUsed="1"/>
     <w:lsdException w:name="No List" w:semiHidden="1" w:unhideWhenUsed="1"/>
     <w:lsdException w:name="Outline List 1" w:semiHidden="1" w:unhideWhenUsed="1"/>
@@ -4210,10 +4233,8 @@
     <w:lsdException w:name="Table Subtle 2" w:semiHidden="1" w:unhideWhenUsed="1"/>
     <w:lsdException w:name="Table Web 1" w:semiHidden="1" w:unhideWhenUsed="1"/>
     <w:lsdException w:name="Table Web 2" w:semiHidden="1" w:unhideWhenUsed="1"/>
-    <w:lsdException w:name="Table Web 3" w:semiHidden="1" w:unhideWhenUsed="1"/>
     <w:lsdException w:name="Balloon Text" w:semiHidden="1" w:unhideWhenUsed="1"/>
     <w:lsdException w:name="Table Grid" w:uiPriority="39"/>
-    <w:lsdException w:name="Table Theme" w:semiHidden="1" w:unhideWhenUsed="1"/>
     <w:lsdException w:name="Placeholder Text" w:semiHidden="1"/>
     <w:lsdException w:name="No Spacing" w:uiPriority="1" w:qFormat="1"/>
     <w:lsdException w:name="Light Shading" w:uiPriority="60"/>
@@ -4433,6 +4454,7 @@
     <w:lsdException w:name="Smart Hyperlink" w:semiHidden="1" w:unhideWhenUsed="1"/>
     <w:lsdException w:name="Hashtag" w:semiHidden="1" w:unhideWhenUsed="1"/>
     <w:lsdException w:name="Unresolved Mention" w:semiHidden="1" w:unhideWhenUsed="1"/>
+    <w:lsdException w:name="Smart Link" w:semiHidden="1" w:unhideWhenUsed="1"/>
   </w:latentStyles>
   <w:style w:type="paragraph" w:default="1" w:styleId="Normal">
     <w:name w:val="Normal"/>

</xml_diff>

<commit_message>
Hoàn thiện Đồ án P4
+ hoàn thiện Web
+ cập nhật báo cáo doc, slide
+ cập nhật phiếu đăng ký
</commit_message>
<xml_diff>
--- a/PhieuDangKyDATN.docx
+++ b/PhieuDangKyDATN.docx
@@ -483,7 +483,7 @@
     </w:p>
     <w:p>
       <w:pPr>
-        <w:spacing w:after="0" w:line="276" w:lineRule="auto"/>
+        <w:spacing w:after="0" w:line="360" w:lineRule="auto"/>
         <w:rPr>
           <w:rFonts w:ascii="Times New Roman" w:eastAsia="Times New Roman" w:hAnsi="Times New Roman" w:cs="Times New Roman"/>
           <w:color w:val="000000"/>
@@ -508,17 +508,6 @@
         </w:rPr>
         <w:t>:</w:t>
       </w:r>
-    </w:p>
-    <w:p>
-      <w:pPr>
-        <w:spacing w:after="0" w:line="276" w:lineRule="auto"/>
-        <w:rPr>
-          <w:rFonts w:ascii="Times New Roman" w:eastAsia="Times New Roman" w:hAnsi="Times New Roman" w:cs="Times New Roman"/>
-          <w:color w:val="000000"/>
-          <w:sz w:val="26"/>
-          <w:szCs w:val="26"/>
-        </w:rPr>
-      </w:pPr>
     </w:p>
     <w:p>
       <w:pPr>
@@ -527,7 +516,7 @@
           <w:ilvl w:val="0"/>
           <w:numId w:val="5"/>
         </w:numPr>
-        <w:spacing w:after="0" w:line="276" w:lineRule="auto"/>
+        <w:spacing w:after="0" w:line="360" w:lineRule="auto"/>
         <w:rPr>
           <w:rFonts w:ascii="Times New Roman" w:eastAsia="Times New Roman" w:hAnsi="Times New Roman" w:cs="Times New Roman"/>
           <w:color w:val="000000"/>
@@ -544,22 +533,15 @@
         </w:rPr>
         <w:t>Ngôn ngữ:</w:t>
       </w:r>
-    </w:p>
-    <w:p>
-      <w:pPr>
-        <w:pStyle w:val="ListParagraph"/>
-        <w:numPr>
-          <w:ilvl w:val="0"/>
-          <w:numId w:val="6"/>
-        </w:numPr>
-        <w:spacing w:after="0" w:line="276" w:lineRule="auto"/>
+      <w:r>
         <w:rPr>
           <w:rFonts w:ascii="Times New Roman" w:eastAsia="Times New Roman" w:hAnsi="Times New Roman" w:cs="Times New Roman"/>
           <w:color w:val="000000"/>
           <w:sz w:val="26"/>
           <w:szCs w:val="26"/>
         </w:rPr>
-      </w:pPr>
+        <w:t xml:space="preserve"> </w:t>
+      </w:r>
       <w:r>
         <w:rPr>
           <w:rFonts w:ascii="Times New Roman" w:eastAsia="Times New Roman" w:hAnsi="Times New Roman" w:cs="Times New Roman"/>
@@ -569,22 +551,15 @@
         </w:rPr>
         <w:t>PHP (sử dụng Laravel Framework)</w:t>
       </w:r>
-    </w:p>
-    <w:p>
-      <w:pPr>
-        <w:pStyle w:val="ListParagraph"/>
-        <w:numPr>
-          <w:ilvl w:val="0"/>
-          <w:numId w:val="6"/>
-        </w:numPr>
-        <w:spacing w:after="0" w:line="276" w:lineRule="auto"/>
+      <w:r>
         <w:rPr>
           <w:rFonts w:ascii="Times New Roman" w:eastAsia="Times New Roman" w:hAnsi="Times New Roman" w:cs="Times New Roman"/>
           <w:color w:val="000000"/>
           <w:sz w:val="26"/>
           <w:szCs w:val="26"/>
         </w:rPr>
-      </w:pPr>
+        <w:t xml:space="preserve">, </w:t>
+      </w:r>
       <w:r>
         <w:rPr>
           <w:rFonts w:ascii="Times New Roman" w:eastAsia="Times New Roman" w:hAnsi="Times New Roman" w:cs="Times New Roman"/>
@@ -602,7 +577,7 @@
           <w:ilvl w:val="0"/>
           <w:numId w:val="5"/>
         </w:numPr>
-        <w:spacing w:after="0" w:line="276" w:lineRule="auto"/>
+        <w:spacing w:after="0" w:line="360" w:lineRule="auto"/>
         <w:rPr>
           <w:rFonts w:ascii="Times New Roman" w:eastAsia="Times New Roman" w:hAnsi="Times New Roman" w:cs="Times New Roman"/>
           <w:color w:val="000000"/>
@@ -619,22 +594,15 @@
         </w:rPr>
         <w:t>Môi trường:</w:t>
       </w:r>
-    </w:p>
-    <w:p>
-      <w:pPr>
-        <w:pStyle w:val="ListParagraph"/>
-        <w:numPr>
-          <w:ilvl w:val="1"/>
-          <w:numId w:val="5"/>
-        </w:numPr>
-        <w:spacing w:after="0" w:line="276" w:lineRule="auto"/>
+      <w:r>
         <w:rPr>
           <w:rFonts w:ascii="Times New Roman" w:eastAsia="Times New Roman" w:hAnsi="Times New Roman" w:cs="Times New Roman"/>
           <w:color w:val="000000"/>
           <w:sz w:val="26"/>
           <w:szCs w:val="26"/>
         </w:rPr>
-      </w:pPr>
+        <w:t xml:space="preserve"> </w:t>
+      </w:r>
       <w:r>
         <w:rPr>
           <w:rFonts w:ascii="Times New Roman" w:eastAsia="Times New Roman" w:hAnsi="Times New Roman" w:cs="Times New Roman"/>
@@ -644,22 +612,15 @@
         </w:rPr>
         <w:t>Web</w:t>
       </w:r>
-    </w:p>
-    <w:p>
-      <w:pPr>
-        <w:pStyle w:val="ListParagraph"/>
-        <w:numPr>
-          <w:ilvl w:val="1"/>
-          <w:numId w:val="5"/>
-        </w:numPr>
-        <w:spacing w:after="0" w:line="276" w:lineRule="auto"/>
+      <w:r>
         <w:rPr>
           <w:rFonts w:ascii="Times New Roman" w:eastAsia="Times New Roman" w:hAnsi="Times New Roman" w:cs="Times New Roman"/>
           <w:color w:val="000000"/>
           <w:sz w:val="26"/>
           <w:szCs w:val="26"/>
         </w:rPr>
-      </w:pPr>
+        <w:t xml:space="preserve">, </w:t>
+      </w:r>
       <w:r>
         <w:rPr>
           <w:rFonts w:ascii="Times New Roman" w:eastAsia="Times New Roman" w:hAnsi="Times New Roman" w:cs="Times New Roman"/>
@@ -677,7 +638,7 @@
           <w:ilvl w:val="0"/>
           <w:numId w:val="5"/>
         </w:numPr>
-        <w:spacing w:after="0" w:line="276" w:lineRule="auto"/>
+        <w:spacing w:after="0" w:line="360" w:lineRule="auto"/>
         <w:rPr>
           <w:rFonts w:ascii="Times New Roman" w:eastAsia="Times New Roman" w:hAnsi="Times New Roman" w:cs="Times New Roman"/>
           <w:color w:val="000000"/>
@@ -694,22 +655,15 @@
         </w:rPr>
         <w:t>Công cụ lập trình:</w:t>
       </w:r>
-    </w:p>
-    <w:p>
-      <w:pPr>
-        <w:pStyle w:val="ListParagraph"/>
-        <w:numPr>
-          <w:ilvl w:val="1"/>
-          <w:numId w:val="5"/>
-        </w:numPr>
-        <w:spacing w:after="0" w:line="276" w:lineRule="auto"/>
+      <w:r>
         <w:rPr>
           <w:rFonts w:ascii="Times New Roman" w:eastAsia="Times New Roman" w:hAnsi="Times New Roman" w:cs="Times New Roman"/>
           <w:color w:val="000000"/>
           <w:sz w:val="26"/>
           <w:szCs w:val="26"/>
         </w:rPr>
-      </w:pPr>
+        <w:t xml:space="preserve"> </w:t>
+      </w:r>
       <w:r>
         <w:rPr>
           <w:rFonts w:ascii="Times New Roman" w:eastAsia="Times New Roman" w:hAnsi="Times New Roman" w:cs="Times New Roman"/>
@@ -719,22 +673,15 @@
         </w:rPr>
         <w:t>Visual Studio Code</w:t>
       </w:r>
-    </w:p>
-    <w:p>
-      <w:pPr>
-        <w:pStyle w:val="ListParagraph"/>
-        <w:numPr>
-          <w:ilvl w:val="1"/>
-          <w:numId w:val="5"/>
-        </w:numPr>
-        <w:spacing w:after="0" w:line="276" w:lineRule="auto"/>
+      <w:r>
         <w:rPr>
           <w:rFonts w:ascii="Times New Roman" w:eastAsia="Times New Roman" w:hAnsi="Times New Roman" w:cs="Times New Roman"/>
           <w:color w:val="000000"/>
           <w:sz w:val="26"/>
           <w:szCs w:val="26"/>
         </w:rPr>
-      </w:pPr>
+        <w:t xml:space="preserve">, </w:t>
+      </w:r>
       <w:r>
         <w:rPr>
           <w:rFonts w:ascii="Times New Roman" w:eastAsia="Times New Roman" w:hAnsi="Times New Roman" w:cs="Times New Roman"/>
@@ -752,7 +699,7 @@
           <w:ilvl w:val="0"/>
           <w:numId w:val="10"/>
         </w:numPr>
-        <w:spacing w:after="0" w:line="276" w:lineRule="auto"/>
+        <w:spacing w:after="0" w:line="360" w:lineRule="auto"/>
         <w:rPr>
           <w:rFonts w:ascii="Times New Roman" w:eastAsia="Times New Roman" w:hAnsi="Times New Roman" w:cs="Times New Roman"/>
           <w:color w:val="000000"/>
@@ -777,7 +724,7 @@
           <w:ilvl w:val="1"/>
           <w:numId w:val="10"/>
         </w:numPr>
-        <w:spacing w:after="0" w:line="276" w:lineRule="auto"/>
+        <w:spacing w:after="0" w:line="360" w:lineRule="auto"/>
         <w:rPr>
           <w:rFonts w:ascii="Times New Roman" w:eastAsia="Times New Roman" w:hAnsi="Times New Roman" w:cs="Times New Roman"/>
           <w:color w:val="000000"/>
@@ -870,7 +817,7 @@
           <w:sz w:val="26"/>
           <w:szCs w:val="26"/>
         </w:rPr>
-        <w:t>Cập nhật thông tin người dùng</w:t>
+        <w:t>Đổi mật khẩu</w:t>
       </w:r>
     </w:p>
     <w:p>
@@ -896,7 +843,7 @@
           <w:sz w:val="26"/>
           <w:szCs w:val="26"/>
         </w:rPr>
-        <w:t>Đổi mật khẩu</w:t>
+        <w:t>Quên mật khẩu: gửi OTP đến điện thoại</w:t>
       </w:r>
     </w:p>
     <w:p>
@@ -922,7 +869,7 @@
           <w:sz w:val="26"/>
           <w:szCs w:val="26"/>
         </w:rPr>
-        <w:t>Quên mật khẩu: gửi OTP đến điện thoại</w:t>
+        <w:t>Tìm kiếm sản phẩm</w:t>
       </w:r>
     </w:p>
     <w:p>
@@ -948,7 +895,7 @@
           <w:sz w:val="26"/>
           <w:szCs w:val="26"/>
         </w:rPr>
-        <w:t>Tìm kiếm sản phẩm</w:t>
+        <w:t>Lọc sản phẩm theo nhiều tiêu chí</w:t>
       </w:r>
     </w:p>
     <w:p>
@@ -974,7 +921,7 @@
           <w:sz w:val="26"/>
           <w:szCs w:val="26"/>
         </w:rPr>
-        <w:t>Lọc sản phẩm theo nhiều tiêu chí</w:t>
+        <w:t>Sắp xếp danh sách sản phẩm</w:t>
       </w:r>
     </w:p>
     <w:p>
@@ -1000,7 +947,7 @@
           <w:sz w:val="26"/>
           <w:szCs w:val="26"/>
         </w:rPr>
-        <w:t>Sắp xếp danh sách sản phẩm</w:t>
+        <w:t>So sánh 2 sản phẩm</w:t>
       </w:r>
     </w:p>
     <w:p>
@@ -1026,7 +973,7 @@
           <w:sz w:val="26"/>
           <w:szCs w:val="26"/>
         </w:rPr>
-        <w:t>So sánh 2 sản phẩm</w:t>
+        <w:t>Thêm vào giỏ hàng</w:t>
       </w:r>
     </w:p>
     <w:p>
@@ -1052,7 +999,7 @@
           <w:sz w:val="26"/>
           <w:szCs w:val="26"/>
         </w:rPr>
-        <w:t>Thêm vào giỏ hàng</w:t>
+        <w:t>Đặt hàng</w:t>
       </w:r>
     </w:p>
     <w:p>
@@ -1078,7 +1025,23 @@
           <w:sz w:val="26"/>
           <w:szCs w:val="26"/>
         </w:rPr>
-        <w:t>Đặt hàng</w:t>
+        <w:t>Thanh toán: Thanh toán khi nhận hàng</w:t>
+      </w:r>
+      <w:r>
+        <w:rPr>
+          <w:rFonts w:ascii="Times New Roman" w:eastAsia="Times New Roman" w:hAnsi="Times New Roman" w:cs="Times New Roman"/>
+          <w:sz w:val="26"/>
+          <w:szCs w:val="26"/>
+        </w:rPr>
+        <w:t xml:space="preserve">, </w:t>
+      </w:r>
+      <w:r>
+        <w:rPr>
+          <w:rFonts w:ascii="Times New Roman" w:eastAsia="Times New Roman" w:hAnsi="Times New Roman" w:cs="Times New Roman"/>
+          <w:sz w:val="26"/>
+          <w:szCs w:val="26"/>
+        </w:rPr>
+        <w:t>ZaloPay</w:t>
       </w:r>
     </w:p>
     <w:p>
@@ -1104,8 +1067,7 @@
           <w:sz w:val="26"/>
           <w:szCs w:val="26"/>
         </w:rPr>
-        <w:lastRenderedPageBreak/>
-        <w:t>Thanh toán: ZaloPay, Thanh toán khi nhận hàng</w:t>
+        <w:t>Xem lịch sử mua hàng, theo dõi hoặc hủy đơn hàng</w:t>
       </w:r>
     </w:p>
     <w:p>
@@ -1131,7 +1093,7 @@
           <w:sz w:val="26"/>
           <w:szCs w:val="26"/>
         </w:rPr>
-        <w:t>Xem lịch sử mua hàng, theo dõi hoặc hủy đơn hàng</w:t>
+        <w:t>Xem thông báo, thông báo realtime</w:t>
       </w:r>
     </w:p>
     <w:p>
@@ -1162,11 +1124,6 @@
     </w:p>
     <w:p>
       <w:pPr>
-        <w:pStyle w:val="ListParagraph"/>
-        <w:numPr>
-          <w:ilvl w:val="0"/>
-          <w:numId w:val="13"/>
-        </w:numPr>
         <w:tabs>
           <w:tab w:val="left" w:pos="9356"/>
         </w:tabs>
@@ -1177,40 +1134,6 @@
           <w:szCs w:val="26"/>
         </w:rPr>
       </w:pPr>
-      <w:r>
-        <w:rPr>
-          <w:rFonts w:ascii="Times New Roman" w:eastAsia="Times New Roman" w:hAnsi="Times New Roman" w:cs="Times New Roman"/>
-          <w:sz w:val="26"/>
-          <w:szCs w:val="26"/>
-        </w:rPr>
-        <w:t>Xem thông báo</w:t>
-      </w:r>
-    </w:p>
-    <w:p>
-      <w:pPr>
-        <w:pStyle w:val="ListParagraph"/>
-        <w:numPr>
-          <w:ilvl w:val="0"/>
-          <w:numId w:val="13"/>
-        </w:numPr>
-        <w:tabs>
-          <w:tab w:val="left" w:pos="9356"/>
-        </w:tabs>
-        <w:spacing w:after="0" w:line="360" w:lineRule="auto"/>
-        <w:rPr>
-          <w:rFonts w:ascii="Times New Roman" w:eastAsia="Times New Roman" w:hAnsi="Times New Roman" w:cs="Times New Roman"/>
-          <w:sz w:val="26"/>
-          <w:szCs w:val="26"/>
-        </w:rPr>
-      </w:pPr>
-      <w:r>
-        <w:rPr>
-          <w:rFonts w:ascii="Times New Roman" w:eastAsia="Times New Roman" w:hAnsi="Times New Roman" w:cs="Times New Roman"/>
-          <w:sz w:val="26"/>
-          <w:szCs w:val="26"/>
-        </w:rPr>
-        <w:t>Thông báo realtime</w:t>
-      </w:r>
     </w:p>
     <w:p>
       <w:pPr>
@@ -1219,7 +1142,7 @@
           <w:ilvl w:val="1"/>
           <w:numId w:val="10"/>
         </w:numPr>
-        <w:spacing w:after="0" w:line="276" w:lineRule="auto"/>
+        <w:spacing w:after="0" w:line="360" w:lineRule="auto"/>
         <w:rPr>
           <w:rFonts w:ascii="Times New Roman" w:eastAsia="Times New Roman" w:hAnsi="Times New Roman" w:cs="Times New Roman"/>
           <w:color w:val="000000"/>
@@ -1234,6 +1157,7 @@
           <w:sz w:val="26"/>
           <w:szCs w:val="26"/>
         </w:rPr>
+        <w:lastRenderedPageBreak/>
         <w:t>Admin</w:t>
       </w:r>
     </w:p>
@@ -1269,13 +1193,12 @@
         <w:pStyle w:val="ListParagraph"/>
         <w:numPr>
           <w:ilvl w:val="2"/>
-          <w:numId w:val="19"/>
+          <w:numId w:val="20"/>
         </w:numPr>
         <w:tabs>
           <w:tab w:val="left" w:pos="9356"/>
         </w:tabs>
         <w:spacing w:after="0" w:line="360" w:lineRule="auto"/>
-        <w:ind w:left="2520"/>
         <w:rPr>
           <w:rFonts w:ascii="Times New Roman" w:eastAsia="Times New Roman" w:hAnsi="Times New Roman" w:cs="Times New Roman"/>
           <w:sz w:val="26"/>
@@ -1296,13 +1219,12 @@
         <w:pStyle w:val="ListParagraph"/>
         <w:numPr>
           <w:ilvl w:val="2"/>
-          <w:numId w:val="19"/>
+          <w:numId w:val="20"/>
         </w:numPr>
         <w:tabs>
           <w:tab w:val="left" w:pos="9356"/>
         </w:tabs>
         <w:spacing w:after="0" w:line="360" w:lineRule="auto"/>
-        <w:ind w:left="2520"/>
         <w:rPr>
           <w:rFonts w:ascii="Times New Roman" w:eastAsia="Times New Roman" w:hAnsi="Times New Roman" w:cs="Times New Roman"/>
           <w:sz w:val="26"/>
@@ -1323,13 +1245,12 @@
         <w:pStyle w:val="ListParagraph"/>
         <w:numPr>
           <w:ilvl w:val="2"/>
-          <w:numId w:val="19"/>
+          <w:numId w:val="20"/>
         </w:numPr>
         <w:tabs>
           <w:tab w:val="left" w:pos="9356"/>
         </w:tabs>
         <w:spacing w:after="0" w:line="360" w:lineRule="auto"/>
-        <w:ind w:left="2520"/>
         <w:rPr>
           <w:rFonts w:ascii="Times New Roman" w:eastAsia="Times New Roman" w:hAnsi="Times New Roman" w:cs="Times New Roman"/>
           <w:sz w:val="26"/>
@@ -1350,13 +1271,12 @@
         <w:pStyle w:val="ListParagraph"/>
         <w:numPr>
           <w:ilvl w:val="2"/>
-          <w:numId w:val="19"/>
+          <w:numId w:val="20"/>
         </w:numPr>
         <w:tabs>
           <w:tab w:val="left" w:pos="9356"/>
         </w:tabs>
         <w:spacing w:after="0" w:line="360" w:lineRule="auto"/>
-        <w:ind w:left="2520"/>
         <w:rPr>
           <w:rFonts w:ascii="Times New Roman" w:eastAsia="Times New Roman" w:hAnsi="Times New Roman" w:cs="Times New Roman"/>
           <w:sz w:val="26"/>
@@ -1377,13 +1297,12 @@
         <w:pStyle w:val="ListParagraph"/>
         <w:numPr>
           <w:ilvl w:val="2"/>
-          <w:numId w:val="19"/>
+          <w:numId w:val="20"/>
         </w:numPr>
         <w:tabs>
           <w:tab w:val="left" w:pos="9356"/>
         </w:tabs>
         <w:spacing w:after="0" w:line="360" w:lineRule="auto"/>
-        <w:ind w:left="2520"/>
         <w:rPr>
           <w:rFonts w:ascii="Times New Roman" w:eastAsia="Times New Roman" w:hAnsi="Times New Roman" w:cs="Times New Roman"/>
           <w:sz w:val="26"/>
@@ -1404,13 +1323,12 @@
         <w:pStyle w:val="ListParagraph"/>
         <w:numPr>
           <w:ilvl w:val="2"/>
-          <w:numId w:val="19"/>
+          <w:numId w:val="20"/>
         </w:numPr>
         <w:tabs>
           <w:tab w:val="left" w:pos="9356"/>
         </w:tabs>
         <w:spacing w:after="0" w:line="360" w:lineRule="auto"/>
-        <w:ind w:left="2520"/>
         <w:rPr>
           <w:rFonts w:ascii="Times New Roman" w:eastAsia="Times New Roman" w:hAnsi="Times New Roman" w:cs="Times New Roman"/>
           <w:sz w:val="26"/>
@@ -1431,13 +1349,12 @@
         <w:pStyle w:val="ListParagraph"/>
         <w:numPr>
           <w:ilvl w:val="2"/>
-          <w:numId w:val="19"/>
+          <w:numId w:val="20"/>
         </w:numPr>
         <w:tabs>
           <w:tab w:val="left" w:pos="9356"/>
         </w:tabs>
         <w:spacing w:after="0" w:line="360" w:lineRule="auto"/>
-        <w:ind w:left="2520"/>
         <w:rPr>
           <w:rFonts w:ascii="Times New Roman" w:eastAsia="Times New Roman" w:hAnsi="Times New Roman" w:cs="Times New Roman"/>
           <w:sz w:val="26"/>
@@ -1458,13 +1375,12 @@
         <w:pStyle w:val="ListParagraph"/>
         <w:numPr>
           <w:ilvl w:val="2"/>
-          <w:numId w:val="19"/>
+          <w:numId w:val="20"/>
         </w:numPr>
         <w:tabs>
           <w:tab w:val="left" w:pos="9356"/>
         </w:tabs>
         <w:spacing w:after="0" w:line="360" w:lineRule="auto"/>
-        <w:ind w:left="2520"/>
         <w:rPr>
           <w:rFonts w:ascii="Times New Roman" w:eastAsia="Times New Roman" w:hAnsi="Times New Roman" w:cs="Times New Roman"/>
           <w:sz w:val="26"/>
@@ -1487,7 +1403,7 @@
           <w:ilvl w:val="1"/>
           <w:numId w:val="19"/>
         </w:numPr>
-        <w:spacing w:after="0" w:line="276" w:lineRule="auto"/>
+        <w:spacing w:after="0" w:line="360" w:lineRule="auto"/>
         <w:ind w:left="1800"/>
         <w:rPr>
           <w:rFonts w:ascii="Times New Roman" w:eastAsia="Times New Roman" w:hAnsi="Times New Roman" w:cs="Times New Roman"/>
@@ -1502,7 +1418,63 @@
           <w:sz w:val="26"/>
           <w:szCs w:val="26"/>
         </w:rPr>
-        <w:t>Quản lý sản phẩm, mẫu sản phẩm, kho, tài khoản, đơn hàng, sản phẩm yêu thích, khuyến mãi, nhà cung cấp, đánh giá, voucher,…</w:t>
+        <w:t>Quản lý</w:t>
+      </w:r>
+      <w:r>
+        <w:rPr>
+          <w:rFonts w:ascii="Times New Roman" w:eastAsia="Times New Roman" w:hAnsi="Times New Roman" w:cs="Times New Roman"/>
+          <w:sz w:val="26"/>
+          <w:szCs w:val="26"/>
+        </w:rPr>
+        <w:t xml:space="preserve"> </w:t>
+      </w:r>
+      <w:r>
+        <w:rPr>
+          <w:rFonts w:ascii="Times New Roman" w:eastAsia="Times New Roman" w:hAnsi="Times New Roman" w:cs="Times New Roman"/>
+          <w:sz w:val="26"/>
+          <w:szCs w:val="26"/>
+        </w:rPr>
+        <w:t>nhà cung cấp</w:t>
+      </w:r>
+      <w:r>
+        <w:rPr>
+          <w:rFonts w:ascii="Times New Roman" w:eastAsia="Times New Roman" w:hAnsi="Times New Roman" w:cs="Times New Roman"/>
+          <w:sz w:val="26"/>
+          <w:szCs w:val="26"/>
+        </w:rPr>
+        <w:t>,</w:t>
+      </w:r>
+      <w:r>
+        <w:rPr>
+          <w:rFonts w:ascii="Times New Roman" w:eastAsia="Times New Roman" w:hAnsi="Times New Roman" w:cs="Times New Roman"/>
+          <w:sz w:val="26"/>
+          <w:szCs w:val="26"/>
+        </w:rPr>
+        <w:t xml:space="preserve"> </w:t>
+      </w:r>
+      <w:r>
+        <w:rPr>
+          <w:rFonts w:ascii="Times New Roman" w:eastAsia="Times New Roman" w:hAnsi="Times New Roman" w:cs="Times New Roman"/>
+          <w:sz w:val="26"/>
+          <w:szCs w:val="26"/>
+        </w:rPr>
+        <w:t>mẫu sản phẩm,</w:t>
+      </w:r>
+      <w:r>
+        <w:rPr>
+          <w:rFonts w:ascii="Times New Roman" w:eastAsia="Times New Roman" w:hAnsi="Times New Roman" w:cs="Times New Roman"/>
+          <w:sz w:val="26"/>
+          <w:szCs w:val="26"/>
+        </w:rPr>
+        <w:t xml:space="preserve"> </w:t>
+      </w:r>
+      <w:r>
+        <w:rPr>
+          <w:rFonts w:ascii="Times New Roman" w:eastAsia="Times New Roman" w:hAnsi="Times New Roman" w:cs="Times New Roman"/>
+          <w:sz w:val="26"/>
+          <w:szCs w:val="26"/>
+        </w:rPr>
+        <w:t>sản phẩm, kho, tài khoản, đơn hàng, khuyến mãi, đánh giá, voucher,…</w:t>
       </w:r>
       <w:r>
         <w:rPr>
@@ -1744,42 +1716,87 @@
         <w:jc w:val="both"/>
         <w:rPr>
           <w:rFonts w:ascii="Times New Roman" w:eastAsia="Times New Roman" w:hAnsi="Times New Roman" w:cs="Times New Roman"/>
+          <w:sz w:val="26"/>
+          <w:szCs w:val="26"/>
+        </w:rPr>
+      </w:pPr>
+    </w:p>
+    <w:p>
+      <w:pPr>
+        <w:keepNext/>
+        <w:tabs>
+          <w:tab w:val="left" w:pos="9214"/>
+        </w:tabs>
+        <w:spacing w:after="120" w:line="276" w:lineRule="auto"/>
+        <w:jc w:val="both"/>
+        <w:rPr>
+          <w:rFonts w:ascii="Times New Roman" w:eastAsia="Times New Roman" w:hAnsi="Times New Roman" w:cs="Times New Roman"/>
+          <w:sz w:val="26"/>
+          <w:szCs w:val="26"/>
+        </w:rPr>
+      </w:pPr>
+    </w:p>
+    <w:p>
+      <w:pPr>
+        <w:keepNext/>
+        <w:tabs>
+          <w:tab w:val="left" w:pos="9214"/>
+        </w:tabs>
+        <w:spacing w:after="120" w:line="276" w:lineRule="auto"/>
+        <w:jc w:val="both"/>
+        <w:rPr>
+          <w:rFonts w:ascii="Times New Roman" w:eastAsia="Times New Roman" w:hAnsi="Times New Roman" w:cs="Times New Roman"/>
+          <w:sz w:val="26"/>
+          <w:szCs w:val="26"/>
+        </w:rPr>
+      </w:pPr>
+    </w:p>
+    <w:p>
+      <w:pPr>
+        <w:keepNext/>
+        <w:tabs>
+          <w:tab w:val="left" w:pos="9214"/>
+        </w:tabs>
+        <w:spacing w:after="120" w:line="276" w:lineRule="auto"/>
+        <w:jc w:val="both"/>
+        <w:rPr>
+          <w:rFonts w:ascii="Times New Roman" w:eastAsia="Times New Roman" w:hAnsi="Times New Roman" w:cs="Times New Roman"/>
+          <w:sz w:val="26"/>
+          <w:szCs w:val="26"/>
+        </w:rPr>
+      </w:pPr>
+    </w:p>
+    <w:p>
+      <w:pPr>
+        <w:keepNext/>
+        <w:tabs>
+          <w:tab w:val="left" w:pos="9214"/>
+        </w:tabs>
+        <w:spacing w:after="120" w:line="276" w:lineRule="auto"/>
+        <w:jc w:val="both"/>
+        <w:rPr>
+          <w:rFonts w:ascii="Times New Roman" w:eastAsia="Times New Roman" w:hAnsi="Times New Roman" w:cs="Times New Roman"/>
+          <w:sz w:val="26"/>
+          <w:szCs w:val="26"/>
+        </w:rPr>
+      </w:pPr>
+    </w:p>
+    <w:p>
+      <w:pPr>
+        <w:keepNext/>
+        <w:tabs>
+          <w:tab w:val="left" w:pos="9214"/>
+        </w:tabs>
+        <w:spacing w:after="120" w:line="276" w:lineRule="auto"/>
+        <w:jc w:val="both"/>
+        <w:rPr>
+          <w:rFonts w:ascii="Times New Roman" w:eastAsia="Times New Roman" w:hAnsi="Times New Roman" w:cs="Times New Roman"/>
           <w:b/>
           <w:color w:val="FF0000"/>
           <w:sz w:val="26"/>
           <w:szCs w:val="26"/>
         </w:rPr>
       </w:pPr>
-      <w:r>
-        <w:rPr>
-          <w:rFonts w:ascii="Times New Roman" w:eastAsia="Times New Roman" w:hAnsi="Times New Roman" w:cs="Times New Roman"/>
-          <w:b/>
-          <w:color w:val="FF0000"/>
-          <w:sz w:val="26"/>
-          <w:szCs w:val="26"/>
-        </w:rPr>
-        <w:t>Phần này yêu cầu gi</w:t>
-      </w:r>
-      <w:r>
-        <w:rPr>
-          <w:rFonts w:ascii="Times New Roman" w:eastAsia="Times New Roman" w:hAnsi="Times New Roman" w:cs="Times New Roman"/>
-          <w:b/>
-          <w:color w:val="FF0000"/>
-          <w:sz w:val="26"/>
-          <w:szCs w:val="26"/>
-        </w:rPr>
-        <w:t>ảng</w:t>
-      </w:r>
-      <w:r>
-        <w:rPr>
-          <w:rFonts w:ascii="Times New Roman" w:eastAsia="Times New Roman" w:hAnsi="Times New Roman" w:cs="Times New Roman"/>
-          <w:b/>
-          <w:color w:val="FF0000"/>
-          <w:sz w:val="26"/>
-          <w:szCs w:val="26"/>
-        </w:rPr>
-        <w:t xml:space="preserve"> viên hướng dẫn phải soạn thảo trên máy tính và không ghi “Đồng ý hướng dẫn đề tài”</w:t>
-      </w:r>
       <w:r>
         <w:rPr>
           <w:rFonts w:ascii="Times New Roman" w:eastAsia="Times New Roman" w:hAnsi="Times New Roman" w:cs="Times New Roman"/>
@@ -2024,12 +2041,126 @@
         <v:path o:extrusionok="f" gradientshapeok="t" o:connecttype="rect"/>
         <o:lock v:ext="edit" aspectratio="t"/>
       </v:shapetype>
-      <v:shape id="_x0000_i1048" type="#_x0000_t75" style="width:11.4pt;height:11.4pt" o:bullet="t">
+      <v:shape id="_x0000_i1074" type="#_x0000_t75" style="width:11.4pt;height:11.4pt" o:bullet="t">
         <v:imagedata r:id="rId1" o:title="mso3F3"/>
       </v:shape>
     </w:pict>
   </w:numPicBullet>
   <w:abstractNum w:abstractNumId="0" w15:restartNumberingAfterBreak="0">
+    <w:nsid w:val="0286796D"/>
+    <w:multiLevelType w:val="hybridMultilevel"/>
+    <w:tmpl w:val="2CE00FB2"/>
+    <w:lvl w:ilvl="0" w:tplc="FFFFFFFF">
+      <w:start w:val="1"/>
+      <w:numFmt w:val="bullet"/>
+      <w:lvlText w:val=""/>
+      <w:lvlPicBulletId w:val="0"/>
+      <w:lvlJc w:val="left"/>
+      <w:pPr>
+        <w:ind w:left="720" w:hanging="360"/>
+      </w:pPr>
+      <w:rPr>
+        <w:rFonts w:ascii="Symbol" w:hAnsi="Symbol" w:hint="default"/>
+      </w:rPr>
+    </w:lvl>
+    <w:lvl w:ilvl="1" w:tplc="FFFFFFFF">
+      <w:start w:val="2"/>
+      <w:numFmt w:val="bullet"/>
+      <w:lvlText w:val="-"/>
+      <w:lvlJc w:val="left"/>
+      <w:pPr>
+        <w:ind w:left="1440" w:hanging="360"/>
+      </w:pPr>
+      <w:rPr>
+        <w:rFonts w:ascii="Times New Roman" w:eastAsia="Times New Roman" w:hAnsi="Times New Roman" w:cs="Times New Roman" w:hint="default"/>
+      </w:rPr>
+    </w:lvl>
+    <w:lvl w:ilvl="2" w:tplc="04090001">
+      <w:start w:val="1"/>
+      <w:numFmt w:val="bullet"/>
+      <w:lvlText w:val=""/>
+      <w:lvlJc w:val="left"/>
+      <w:pPr>
+        <w:ind w:left="2160" w:hanging="360"/>
+      </w:pPr>
+      <w:rPr>
+        <w:rFonts w:ascii="Symbol" w:hAnsi="Symbol" w:hint="default"/>
+      </w:rPr>
+    </w:lvl>
+    <w:lvl w:ilvl="3" w:tplc="FFFFFFFF" w:tentative="1">
+      <w:start w:val="1"/>
+      <w:numFmt w:val="bullet"/>
+      <w:lvlText w:val=""/>
+      <w:lvlJc w:val="left"/>
+      <w:pPr>
+        <w:ind w:left="2880" w:hanging="360"/>
+      </w:pPr>
+      <w:rPr>
+        <w:rFonts w:ascii="Symbol" w:hAnsi="Symbol" w:hint="default"/>
+      </w:rPr>
+    </w:lvl>
+    <w:lvl w:ilvl="4" w:tplc="FFFFFFFF" w:tentative="1">
+      <w:start w:val="1"/>
+      <w:numFmt w:val="bullet"/>
+      <w:lvlText w:val="o"/>
+      <w:lvlJc w:val="left"/>
+      <w:pPr>
+        <w:ind w:left="3600" w:hanging="360"/>
+      </w:pPr>
+      <w:rPr>
+        <w:rFonts w:ascii="Courier New" w:hAnsi="Courier New" w:cs="Courier New" w:hint="default"/>
+      </w:rPr>
+    </w:lvl>
+    <w:lvl w:ilvl="5" w:tplc="FFFFFFFF" w:tentative="1">
+      <w:start w:val="1"/>
+      <w:numFmt w:val="bullet"/>
+      <w:lvlText w:val=""/>
+      <w:lvlJc w:val="left"/>
+      <w:pPr>
+        <w:ind w:left="4320" w:hanging="360"/>
+      </w:pPr>
+      <w:rPr>
+        <w:rFonts w:ascii="Wingdings" w:hAnsi="Wingdings" w:hint="default"/>
+      </w:rPr>
+    </w:lvl>
+    <w:lvl w:ilvl="6" w:tplc="FFFFFFFF" w:tentative="1">
+      <w:start w:val="1"/>
+      <w:numFmt w:val="bullet"/>
+      <w:lvlText w:val=""/>
+      <w:lvlJc w:val="left"/>
+      <w:pPr>
+        <w:ind w:left="5040" w:hanging="360"/>
+      </w:pPr>
+      <w:rPr>
+        <w:rFonts w:ascii="Symbol" w:hAnsi="Symbol" w:hint="default"/>
+      </w:rPr>
+    </w:lvl>
+    <w:lvl w:ilvl="7" w:tplc="FFFFFFFF" w:tentative="1">
+      <w:start w:val="1"/>
+      <w:numFmt w:val="bullet"/>
+      <w:lvlText w:val="o"/>
+      <w:lvlJc w:val="left"/>
+      <w:pPr>
+        <w:ind w:left="5760" w:hanging="360"/>
+      </w:pPr>
+      <w:rPr>
+        <w:rFonts w:ascii="Courier New" w:hAnsi="Courier New" w:cs="Courier New" w:hint="default"/>
+      </w:rPr>
+    </w:lvl>
+    <w:lvl w:ilvl="8" w:tplc="FFFFFFFF" w:tentative="1">
+      <w:start w:val="1"/>
+      <w:numFmt w:val="bullet"/>
+      <w:lvlText w:val=""/>
+      <w:lvlJc w:val="left"/>
+      <w:pPr>
+        <w:ind w:left="6480" w:hanging="360"/>
+      </w:pPr>
+      <w:rPr>
+        <w:rFonts w:ascii="Wingdings" w:hAnsi="Wingdings" w:hint="default"/>
+      </w:rPr>
+    </w:lvl>
+  </w:abstractNum>
+  <w:abstractNum w:abstractNumId="1" w15:restartNumberingAfterBreak="0">
     <w:nsid w:val="04682D88"/>
     <w:multiLevelType w:val="hybridMultilevel"/>
     <w:tmpl w:val="E424C814"/>
@@ -2115,7 +2246,121 @@
       </w:pPr>
     </w:lvl>
   </w:abstractNum>
-  <w:abstractNum w:abstractNumId="1" w15:restartNumberingAfterBreak="0">
+  <w:abstractNum w:abstractNumId="2" w15:restartNumberingAfterBreak="0">
+    <w:nsid w:val="04EF00D4"/>
+    <w:multiLevelType w:val="hybridMultilevel"/>
+    <w:tmpl w:val="C8F4BEBE"/>
+    <w:lvl w:ilvl="0" w:tplc="FFFFFFFF">
+      <w:start w:val="1"/>
+      <w:numFmt w:val="bullet"/>
+      <w:lvlText w:val=""/>
+      <w:lvlPicBulletId w:val="0"/>
+      <w:lvlJc w:val="left"/>
+      <w:pPr>
+        <w:ind w:left="720" w:hanging="360"/>
+      </w:pPr>
+      <w:rPr>
+        <w:rFonts w:ascii="Symbol" w:hAnsi="Symbol" w:hint="default"/>
+      </w:rPr>
+    </w:lvl>
+    <w:lvl w:ilvl="1" w:tplc="D02CB9BC">
+      <w:start w:val="2"/>
+      <w:numFmt w:val="bullet"/>
+      <w:lvlText w:val="-"/>
+      <w:lvlJc w:val="left"/>
+      <w:pPr>
+        <w:ind w:left="1440" w:hanging="360"/>
+      </w:pPr>
+      <w:rPr>
+        <w:rFonts w:ascii="Times New Roman" w:eastAsia="Times New Roman" w:hAnsi="Times New Roman" w:cs="Times New Roman" w:hint="default"/>
+      </w:rPr>
+    </w:lvl>
+    <w:lvl w:ilvl="2" w:tplc="FFFFFFFF" w:tentative="1">
+      <w:start w:val="1"/>
+      <w:numFmt w:val="bullet"/>
+      <w:lvlText w:val=""/>
+      <w:lvlJc w:val="left"/>
+      <w:pPr>
+        <w:ind w:left="2160" w:hanging="360"/>
+      </w:pPr>
+      <w:rPr>
+        <w:rFonts w:ascii="Wingdings" w:hAnsi="Wingdings" w:hint="default"/>
+      </w:rPr>
+    </w:lvl>
+    <w:lvl w:ilvl="3" w:tplc="FFFFFFFF" w:tentative="1">
+      <w:start w:val="1"/>
+      <w:numFmt w:val="bullet"/>
+      <w:lvlText w:val=""/>
+      <w:lvlJc w:val="left"/>
+      <w:pPr>
+        <w:ind w:left="2880" w:hanging="360"/>
+      </w:pPr>
+      <w:rPr>
+        <w:rFonts w:ascii="Symbol" w:hAnsi="Symbol" w:hint="default"/>
+      </w:rPr>
+    </w:lvl>
+    <w:lvl w:ilvl="4" w:tplc="FFFFFFFF" w:tentative="1">
+      <w:start w:val="1"/>
+      <w:numFmt w:val="bullet"/>
+      <w:lvlText w:val="o"/>
+      <w:lvlJc w:val="left"/>
+      <w:pPr>
+        <w:ind w:left="3600" w:hanging="360"/>
+      </w:pPr>
+      <w:rPr>
+        <w:rFonts w:ascii="Courier New" w:hAnsi="Courier New" w:cs="Courier New" w:hint="default"/>
+      </w:rPr>
+    </w:lvl>
+    <w:lvl w:ilvl="5" w:tplc="FFFFFFFF" w:tentative="1">
+      <w:start w:val="1"/>
+      <w:numFmt w:val="bullet"/>
+      <w:lvlText w:val=""/>
+      <w:lvlJc w:val="left"/>
+      <w:pPr>
+        <w:ind w:left="4320" w:hanging="360"/>
+      </w:pPr>
+      <w:rPr>
+        <w:rFonts w:ascii="Wingdings" w:hAnsi="Wingdings" w:hint="default"/>
+      </w:rPr>
+    </w:lvl>
+    <w:lvl w:ilvl="6" w:tplc="FFFFFFFF" w:tentative="1">
+      <w:start w:val="1"/>
+      <w:numFmt w:val="bullet"/>
+      <w:lvlText w:val=""/>
+      <w:lvlJc w:val="left"/>
+      <w:pPr>
+        <w:ind w:left="5040" w:hanging="360"/>
+      </w:pPr>
+      <w:rPr>
+        <w:rFonts w:ascii="Symbol" w:hAnsi="Symbol" w:hint="default"/>
+      </w:rPr>
+    </w:lvl>
+    <w:lvl w:ilvl="7" w:tplc="FFFFFFFF" w:tentative="1">
+      <w:start w:val="1"/>
+      <w:numFmt w:val="bullet"/>
+      <w:lvlText w:val="o"/>
+      <w:lvlJc w:val="left"/>
+      <w:pPr>
+        <w:ind w:left="5760" w:hanging="360"/>
+      </w:pPr>
+      <w:rPr>
+        <w:rFonts w:ascii="Courier New" w:hAnsi="Courier New" w:cs="Courier New" w:hint="default"/>
+      </w:rPr>
+    </w:lvl>
+    <w:lvl w:ilvl="8" w:tplc="FFFFFFFF" w:tentative="1">
+      <w:start w:val="1"/>
+      <w:numFmt w:val="bullet"/>
+      <w:lvlText w:val=""/>
+      <w:lvlJc w:val="left"/>
+      <w:pPr>
+        <w:ind w:left="6480" w:hanging="360"/>
+      </w:pPr>
+      <w:rPr>
+        <w:rFonts w:ascii="Wingdings" w:hAnsi="Wingdings" w:hint="default"/>
+      </w:rPr>
+    </w:lvl>
+  </w:abstractNum>
+  <w:abstractNum w:abstractNumId="3" w15:restartNumberingAfterBreak="0">
     <w:nsid w:val="09220BB6"/>
     <w:multiLevelType w:val="hybridMultilevel"/>
     <w:tmpl w:val="B5CE513C"/>
@@ -2204,7 +2449,96 @@
       </w:pPr>
     </w:lvl>
   </w:abstractNum>
-  <w:abstractNum w:abstractNumId="2" w15:restartNumberingAfterBreak="0">
+  <w:abstractNum w:abstractNumId="4" w15:restartNumberingAfterBreak="0">
+    <w:nsid w:val="11A04F6B"/>
+    <w:multiLevelType w:val="hybridMultilevel"/>
+    <w:tmpl w:val="0F1C18B2"/>
+    <w:lvl w:ilvl="0" w:tplc="D02CB9BC">
+      <w:start w:val="2"/>
+      <w:numFmt w:val="bullet"/>
+      <w:lvlText w:val="-"/>
+      <w:lvlJc w:val="left"/>
+      <w:pPr>
+        <w:ind w:left="1440" w:hanging="360"/>
+      </w:pPr>
+      <w:rPr>
+        <w:rFonts w:ascii="Times New Roman" w:eastAsia="Times New Roman" w:hAnsi="Times New Roman" w:cs="Times New Roman" w:hint="default"/>
+      </w:rPr>
+    </w:lvl>
+    <w:lvl w:ilvl="1" w:tplc="FFFFFFFF" w:tentative="1">
+      <w:start w:val="1"/>
+      <w:numFmt w:val="lowerLetter"/>
+      <w:lvlText w:val="%2."/>
+      <w:lvlJc w:val="left"/>
+      <w:pPr>
+        <w:ind w:left="2160" w:hanging="360"/>
+      </w:pPr>
+    </w:lvl>
+    <w:lvl w:ilvl="2" w:tplc="FFFFFFFF" w:tentative="1">
+      <w:start w:val="1"/>
+      <w:numFmt w:val="lowerRoman"/>
+      <w:lvlText w:val="%3."/>
+      <w:lvlJc w:val="right"/>
+      <w:pPr>
+        <w:ind w:left="2880" w:hanging="180"/>
+      </w:pPr>
+    </w:lvl>
+    <w:lvl w:ilvl="3" w:tplc="FFFFFFFF" w:tentative="1">
+      <w:start w:val="1"/>
+      <w:numFmt w:val="decimal"/>
+      <w:lvlText w:val="%4."/>
+      <w:lvlJc w:val="left"/>
+      <w:pPr>
+        <w:ind w:left="3600" w:hanging="360"/>
+      </w:pPr>
+    </w:lvl>
+    <w:lvl w:ilvl="4" w:tplc="FFFFFFFF" w:tentative="1">
+      <w:start w:val="1"/>
+      <w:numFmt w:val="lowerLetter"/>
+      <w:lvlText w:val="%5."/>
+      <w:lvlJc w:val="left"/>
+      <w:pPr>
+        <w:ind w:left="4320" w:hanging="360"/>
+      </w:pPr>
+    </w:lvl>
+    <w:lvl w:ilvl="5" w:tplc="FFFFFFFF" w:tentative="1">
+      <w:start w:val="1"/>
+      <w:numFmt w:val="lowerRoman"/>
+      <w:lvlText w:val="%6."/>
+      <w:lvlJc w:val="right"/>
+      <w:pPr>
+        <w:ind w:left="5040" w:hanging="180"/>
+      </w:pPr>
+    </w:lvl>
+    <w:lvl w:ilvl="6" w:tplc="FFFFFFFF" w:tentative="1">
+      <w:start w:val="1"/>
+      <w:numFmt w:val="decimal"/>
+      <w:lvlText w:val="%7."/>
+      <w:lvlJc w:val="left"/>
+      <w:pPr>
+        <w:ind w:left="5760" w:hanging="360"/>
+      </w:pPr>
+    </w:lvl>
+    <w:lvl w:ilvl="7" w:tplc="FFFFFFFF" w:tentative="1">
+      <w:start w:val="1"/>
+      <w:numFmt w:val="lowerLetter"/>
+      <w:lvlText w:val="%8."/>
+      <w:lvlJc w:val="left"/>
+      <w:pPr>
+        <w:ind w:left="6480" w:hanging="360"/>
+      </w:pPr>
+    </w:lvl>
+    <w:lvl w:ilvl="8" w:tplc="FFFFFFFF" w:tentative="1">
+      <w:start w:val="1"/>
+      <w:numFmt w:val="lowerRoman"/>
+      <w:lvlText w:val="%9."/>
+      <w:lvlJc w:val="right"/>
+      <w:pPr>
+        <w:ind w:left="7200" w:hanging="180"/>
+      </w:pPr>
+    </w:lvl>
+  </w:abstractNum>
+  <w:abstractNum w:abstractNumId="5" w15:restartNumberingAfterBreak="0">
     <w:nsid w:val="18733AF4"/>
     <w:multiLevelType w:val="hybridMultilevel"/>
     <w:tmpl w:val="D9F67008"/>
@@ -2318,7 +2652,7 @@
       </w:rPr>
     </w:lvl>
   </w:abstractNum>
-  <w:abstractNum w:abstractNumId="3" w15:restartNumberingAfterBreak="0">
+  <w:abstractNum w:abstractNumId="6" w15:restartNumberingAfterBreak="0">
     <w:nsid w:val="1FB93C31"/>
     <w:multiLevelType w:val="hybridMultilevel"/>
     <w:tmpl w:val="AFF025B6"/>
@@ -2431,7 +2765,7 @@
       </w:rPr>
     </w:lvl>
   </w:abstractNum>
-  <w:abstractNum w:abstractNumId="4" w15:restartNumberingAfterBreak="0">
+  <w:abstractNum w:abstractNumId="7" w15:restartNumberingAfterBreak="0">
     <w:nsid w:val="1FCF6CD4"/>
     <w:multiLevelType w:val="hybridMultilevel"/>
     <w:tmpl w:val="B63474D6"/>
@@ -2545,7 +2879,7 @@
       </w:rPr>
     </w:lvl>
   </w:abstractNum>
-  <w:abstractNum w:abstractNumId="5" w15:restartNumberingAfterBreak="0">
+  <w:abstractNum w:abstractNumId="8" w15:restartNumberingAfterBreak="0">
     <w:nsid w:val="20EC4375"/>
     <w:multiLevelType w:val="hybridMultilevel"/>
     <w:tmpl w:val="237EDC08"/>
@@ -2634,7 +2968,7 @@
       </w:pPr>
     </w:lvl>
   </w:abstractNum>
-  <w:abstractNum w:abstractNumId="6" w15:restartNumberingAfterBreak="0">
+  <w:abstractNum w:abstractNumId="9" w15:restartNumberingAfterBreak="0">
     <w:nsid w:val="2CA6224E"/>
     <w:multiLevelType w:val="hybridMultilevel"/>
     <w:tmpl w:val="AA2E3E7A"/>
@@ -2748,7 +3082,7 @@
       </w:rPr>
     </w:lvl>
   </w:abstractNum>
-  <w:abstractNum w:abstractNumId="7" w15:restartNumberingAfterBreak="0">
+  <w:abstractNum w:abstractNumId="10" w15:restartNumberingAfterBreak="0">
     <w:nsid w:val="2FEA4FFF"/>
     <w:multiLevelType w:val="hybridMultilevel"/>
     <w:tmpl w:val="9D123840"/>
@@ -2862,7 +3196,121 @@
       </w:rPr>
     </w:lvl>
   </w:abstractNum>
-  <w:abstractNum w:abstractNumId="8" w15:restartNumberingAfterBreak="0">
+  <w:abstractNum w:abstractNumId="11" w15:restartNumberingAfterBreak="0">
+    <w:nsid w:val="37753161"/>
+    <w:multiLevelType w:val="hybridMultilevel"/>
+    <w:tmpl w:val="2B2A6FA4"/>
+    <w:lvl w:ilvl="0" w:tplc="FFFFFFFF">
+      <w:start w:val="1"/>
+      <w:numFmt w:val="bullet"/>
+      <w:lvlText w:val=""/>
+      <w:lvlPicBulletId w:val="0"/>
+      <w:lvlJc w:val="left"/>
+      <w:pPr>
+        <w:ind w:left="720" w:hanging="360"/>
+      </w:pPr>
+      <w:rPr>
+        <w:rFonts w:ascii="Symbol" w:hAnsi="Symbol" w:hint="default"/>
+      </w:rPr>
+    </w:lvl>
+    <w:lvl w:ilvl="1" w:tplc="D02CB9BC">
+      <w:start w:val="2"/>
+      <w:numFmt w:val="bullet"/>
+      <w:lvlText w:val="-"/>
+      <w:lvlJc w:val="left"/>
+      <w:pPr>
+        <w:ind w:left="1440" w:hanging="360"/>
+      </w:pPr>
+      <w:rPr>
+        <w:rFonts w:ascii="Times New Roman" w:eastAsia="Times New Roman" w:hAnsi="Times New Roman" w:cs="Times New Roman" w:hint="default"/>
+      </w:rPr>
+    </w:lvl>
+    <w:lvl w:ilvl="2" w:tplc="FFFFFFFF" w:tentative="1">
+      <w:start w:val="1"/>
+      <w:numFmt w:val="bullet"/>
+      <w:lvlText w:val=""/>
+      <w:lvlJc w:val="left"/>
+      <w:pPr>
+        <w:ind w:left="2160" w:hanging="360"/>
+      </w:pPr>
+      <w:rPr>
+        <w:rFonts w:ascii="Wingdings" w:hAnsi="Wingdings" w:hint="default"/>
+      </w:rPr>
+    </w:lvl>
+    <w:lvl w:ilvl="3" w:tplc="FFFFFFFF" w:tentative="1">
+      <w:start w:val="1"/>
+      <w:numFmt w:val="bullet"/>
+      <w:lvlText w:val=""/>
+      <w:lvlJc w:val="left"/>
+      <w:pPr>
+        <w:ind w:left="2880" w:hanging="360"/>
+      </w:pPr>
+      <w:rPr>
+        <w:rFonts w:ascii="Symbol" w:hAnsi="Symbol" w:hint="default"/>
+      </w:rPr>
+    </w:lvl>
+    <w:lvl w:ilvl="4" w:tplc="FFFFFFFF" w:tentative="1">
+      <w:start w:val="1"/>
+      <w:numFmt w:val="bullet"/>
+      <w:lvlText w:val="o"/>
+      <w:lvlJc w:val="left"/>
+      <w:pPr>
+        <w:ind w:left="3600" w:hanging="360"/>
+      </w:pPr>
+      <w:rPr>
+        <w:rFonts w:ascii="Courier New" w:hAnsi="Courier New" w:cs="Courier New" w:hint="default"/>
+      </w:rPr>
+    </w:lvl>
+    <w:lvl w:ilvl="5" w:tplc="FFFFFFFF" w:tentative="1">
+      <w:start w:val="1"/>
+      <w:numFmt w:val="bullet"/>
+      <w:lvlText w:val=""/>
+      <w:lvlJc w:val="left"/>
+      <w:pPr>
+        <w:ind w:left="4320" w:hanging="360"/>
+      </w:pPr>
+      <w:rPr>
+        <w:rFonts w:ascii="Wingdings" w:hAnsi="Wingdings" w:hint="default"/>
+      </w:rPr>
+    </w:lvl>
+    <w:lvl w:ilvl="6" w:tplc="FFFFFFFF" w:tentative="1">
+      <w:start w:val="1"/>
+      <w:numFmt w:val="bullet"/>
+      <w:lvlText w:val=""/>
+      <w:lvlJc w:val="left"/>
+      <w:pPr>
+        <w:ind w:left="5040" w:hanging="360"/>
+      </w:pPr>
+      <w:rPr>
+        <w:rFonts w:ascii="Symbol" w:hAnsi="Symbol" w:hint="default"/>
+      </w:rPr>
+    </w:lvl>
+    <w:lvl w:ilvl="7" w:tplc="FFFFFFFF" w:tentative="1">
+      <w:start w:val="1"/>
+      <w:numFmt w:val="bullet"/>
+      <w:lvlText w:val="o"/>
+      <w:lvlJc w:val="left"/>
+      <w:pPr>
+        <w:ind w:left="5760" w:hanging="360"/>
+      </w:pPr>
+      <w:rPr>
+        <w:rFonts w:ascii="Courier New" w:hAnsi="Courier New" w:cs="Courier New" w:hint="default"/>
+      </w:rPr>
+    </w:lvl>
+    <w:lvl w:ilvl="8" w:tplc="FFFFFFFF" w:tentative="1">
+      <w:start w:val="1"/>
+      <w:numFmt w:val="bullet"/>
+      <w:lvlText w:val=""/>
+      <w:lvlJc w:val="left"/>
+      <w:pPr>
+        <w:ind w:left="6480" w:hanging="360"/>
+      </w:pPr>
+      <w:rPr>
+        <w:rFonts w:ascii="Wingdings" w:hAnsi="Wingdings" w:hint="default"/>
+      </w:rPr>
+    </w:lvl>
+  </w:abstractNum>
+  <w:abstractNum w:abstractNumId="12" w15:restartNumberingAfterBreak="0">
     <w:nsid w:val="3DA77D1B"/>
     <w:multiLevelType w:val="hybridMultilevel"/>
     <w:tmpl w:val="77D47A8E"/>
@@ -2975,7 +3423,7 @@
       </w:rPr>
     </w:lvl>
   </w:abstractNum>
-  <w:abstractNum w:abstractNumId="9" w15:restartNumberingAfterBreak="0">
+  <w:abstractNum w:abstractNumId="13" w15:restartNumberingAfterBreak="0">
     <w:nsid w:val="4DB561C0"/>
     <w:multiLevelType w:val="hybridMultilevel"/>
     <w:tmpl w:val="A15A9C80"/>
@@ -3061,7 +3509,7 @@
       </w:pPr>
     </w:lvl>
   </w:abstractNum>
-  <w:abstractNum w:abstractNumId="10" w15:restartNumberingAfterBreak="0">
+  <w:abstractNum w:abstractNumId="14" w15:restartNumberingAfterBreak="0">
     <w:nsid w:val="503971DD"/>
     <w:multiLevelType w:val="hybridMultilevel"/>
     <w:tmpl w:val="391EC5D2"/>
@@ -3150,7 +3598,7 @@
       </w:pPr>
     </w:lvl>
   </w:abstractNum>
-  <w:abstractNum w:abstractNumId="11" w15:restartNumberingAfterBreak="0">
+  <w:abstractNum w:abstractNumId="15" w15:restartNumberingAfterBreak="0">
     <w:nsid w:val="57680170"/>
     <w:multiLevelType w:val="hybridMultilevel"/>
     <w:tmpl w:val="978E8A90"/>
@@ -3264,7 +3712,7 @@
       </w:rPr>
     </w:lvl>
   </w:abstractNum>
-  <w:abstractNum w:abstractNumId="12" w15:restartNumberingAfterBreak="0">
+  <w:abstractNum w:abstractNumId="16" w15:restartNumberingAfterBreak="0">
     <w:nsid w:val="5C6307DE"/>
     <w:multiLevelType w:val="hybridMultilevel"/>
     <w:tmpl w:val="009CCDE4"/>
@@ -3377,7 +3825,7 @@
       </w:rPr>
     </w:lvl>
   </w:abstractNum>
-  <w:abstractNum w:abstractNumId="13" w15:restartNumberingAfterBreak="0">
+  <w:abstractNum w:abstractNumId="17" w15:restartNumberingAfterBreak="0">
     <w:nsid w:val="5EE129F3"/>
     <w:multiLevelType w:val="hybridMultilevel"/>
     <w:tmpl w:val="F81CFFF0"/>
@@ -3490,7 +3938,7 @@
       </w:rPr>
     </w:lvl>
   </w:abstractNum>
-  <w:abstractNum w:abstractNumId="14" w15:restartNumberingAfterBreak="0">
+  <w:abstractNum w:abstractNumId="18" w15:restartNumberingAfterBreak="0">
     <w:nsid w:val="6B100BCE"/>
     <w:multiLevelType w:val="hybridMultilevel"/>
     <w:tmpl w:val="8DEE8B4A"/>
@@ -3603,7 +4051,7 @@
       </w:rPr>
     </w:lvl>
   </w:abstractNum>
-  <w:abstractNum w:abstractNumId="15" w15:restartNumberingAfterBreak="0">
+  <w:abstractNum w:abstractNumId="19" w15:restartNumberingAfterBreak="0">
     <w:nsid w:val="754A5625"/>
     <w:multiLevelType w:val="hybridMultilevel"/>
     <w:tmpl w:val="0268A85E"/>
@@ -3689,7 +4137,7 @@
       </w:pPr>
     </w:lvl>
   </w:abstractNum>
-  <w:abstractNum w:abstractNumId="16" w15:restartNumberingAfterBreak="0">
+  <w:abstractNum w:abstractNumId="20" w15:restartNumberingAfterBreak="0">
     <w:nsid w:val="7B66387B"/>
     <w:multiLevelType w:val="hybridMultilevel"/>
     <w:tmpl w:val="1106565E"/>
@@ -3802,7 +4250,7 @@
       </w:rPr>
     </w:lvl>
   </w:abstractNum>
-  <w:abstractNum w:abstractNumId="17" w15:restartNumberingAfterBreak="0">
+  <w:abstractNum w:abstractNumId="21" w15:restartNumberingAfterBreak="0">
     <w:nsid w:val="7C3837CA"/>
     <w:multiLevelType w:val="hybridMultilevel"/>
     <w:tmpl w:val="E0827A08"/>
@@ -3891,7 +4339,7 @@
       </w:pPr>
     </w:lvl>
   </w:abstractNum>
-  <w:abstractNum w:abstractNumId="18" w15:restartNumberingAfterBreak="0">
+  <w:abstractNum w:abstractNumId="22" w15:restartNumberingAfterBreak="0">
     <w:nsid w:val="7F007ED3"/>
     <w:multiLevelType w:val="hybridMultilevel"/>
     <w:tmpl w:val="50C27B68"/>
@@ -4005,60 +4453,72 @@
     </w:lvl>
   </w:abstractNum>
   <w:num w:numId="1">
+    <w:abstractNumId w:val="13"/>
+  </w:num>
+  <w:num w:numId="2">
+    <w:abstractNumId w:val="14"/>
+  </w:num>
+  <w:num w:numId="3">
     <w:abstractNumId w:val="9"/>
   </w:num>
-  <w:num w:numId="2">
+  <w:num w:numId="4">
+    <w:abstractNumId w:val="19"/>
+  </w:num>
+  <w:num w:numId="5">
     <w:abstractNumId w:val="10"/>
   </w:num>
-  <w:num w:numId="3">
+  <w:num w:numId="6">
+    <w:abstractNumId w:val="1"/>
+  </w:num>
+  <w:num w:numId="7">
+    <w:abstractNumId w:val="3"/>
+  </w:num>
+  <w:num w:numId="8">
+    <w:abstractNumId w:val="21"/>
+  </w:num>
+  <w:num w:numId="9">
+    <w:abstractNumId w:val="8"/>
+  </w:num>
+  <w:num w:numId="10">
+    <w:abstractNumId w:val="7"/>
+  </w:num>
+  <w:num w:numId="11">
+    <w:abstractNumId w:val="16"/>
+  </w:num>
+  <w:num w:numId="12">
+    <w:abstractNumId w:val="18"/>
+  </w:num>
+  <w:num w:numId="13">
     <w:abstractNumId w:val="6"/>
   </w:num>
-  <w:num w:numId="4">
+  <w:num w:numId="14">
+    <w:abstractNumId w:val="12"/>
+  </w:num>
+  <w:num w:numId="15">
+    <w:abstractNumId w:val="20"/>
+  </w:num>
+  <w:num w:numId="16">
+    <w:abstractNumId w:val="22"/>
+  </w:num>
+  <w:num w:numId="17">
+    <w:abstractNumId w:val="17"/>
+  </w:num>
+  <w:num w:numId="18">
     <w:abstractNumId w:val="15"/>
   </w:num>
-  <w:num w:numId="5">
-    <w:abstractNumId w:val="7"/>
+  <w:num w:numId="19">
+    <w:abstractNumId w:val="5"/>
   </w:num>
-  <w:num w:numId="6">
+  <w:num w:numId="20">
     <w:abstractNumId w:val="0"/>
   </w:num>
-  <w:num w:numId="7">
-    <w:abstractNumId w:val="1"/>
-  </w:num>
-  <w:num w:numId="8">
-    <w:abstractNumId w:val="17"/>
-  </w:num>
-  <w:num w:numId="9">
-    <w:abstractNumId w:val="5"/>
-  </w:num>
-  <w:num w:numId="10">
+  <w:num w:numId="21">
     <w:abstractNumId w:val="4"/>
   </w:num>
-  <w:num w:numId="11">
-    <w:abstractNumId w:val="12"/>
-  </w:num>
-  <w:num w:numId="12">
-    <w:abstractNumId w:val="14"/>
-  </w:num>
-  <w:num w:numId="13">
-    <w:abstractNumId w:val="3"/>
-  </w:num>
-  <w:num w:numId="14">
-    <w:abstractNumId w:val="8"/>
-  </w:num>
-  <w:num w:numId="15">
-    <w:abstractNumId w:val="16"/>
-  </w:num>
-  <w:num w:numId="16">
-    <w:abstractNumId w:val="18"/>
-  </w:num>
-  <w:num w:numId="17">
-    <w:abstractNumId w:val="13"/>
-  </w:num>
-  <w:num w:numId="18">
+  <w:num w:numId="22">
     <w:abstractNumId w:val="11"/>
   </w:num>
-  <w:num w:numId="19">
+  <w:num w:numId="23">
     <w:abstractNumId w:val="2"/>
   </w:num>
 </w:numbering>
@@ -4187,6 +4647,7 @@
     <w:lsdException w:name="HTML Sample" w:semiHidden="1" w:unhideWhenUsed="1"/>
     <w:lsdException w:name="HTML Typewriter" w:semiHidden="1" w:unhideWhenUsed="1"/>
     <w:lsdException w:name="HTML Variable" w:semiHidden="1" w:unhideWhenUsed="1"/>
+    <w:lsdException w:name="Normal Table" w:semiHidden="1" w:unhideWhenUsed="1"/>
     <w:lsdException w:name="annotation subject" w:semiHidden="1" w:unhideWhenUsed="1"/>
     <w:lsdException w:name="No List" w:semiHidden="1" w:unhideWhenUsed="1"/>
     <w:lsdException w:name="Outline List 1" w:semiHidden="1" w:unhideWhenUsed="1"/>
@@ -4233,8 +4694,10 @@
     <w:lsdException w:name="Table Subtle 2" w:semiHidden="1" w:unhideWhenUsed="1"/>
     <w:lsdException w:name="Table Web 1" w:semiHidden="1" w:unhideWhenUsed="1"/>
     <w:lsdException w:name="Table Web 2" w:semiHidden="1" w:unhideWhenUsed="1"/>
+    <w:lsdException w:name="Table Web 3" w:semiHidden="1" w:unhideWhenUsed="1"/>
     <w:lsdException w:name="Balloon Text" w:semiHidden="1" w:unhideWhenUsed="1"/>
     <w:lsdException w:name="Table Grid" w:uiPriority="39"/>
+    <w:lsdException w:name="Table Theme" w:semiHidden="1" w:unhideWhenUsed="1"/>
     <w:lsdException w:name="Placeholder Text" w:semiHidden="1"/>
     <w:lsdException w:name="No Spacing" w:uiPriority="1" w:qFormat="1"/>
     <w:lsdException w:name="Light Shading" w:uiPriority="60"/>

</xml_diff>

<commit_message>
* cập nhật báo cáo
</commit_message>
<xml_diff>
--- a/PhieuDangKyDATN.docx
+++ b/PhieuDangKyDATN.docx
@@ -1,6 +1,6 @@
 
 <file path=word/document.xml><?xml version="1.0" encoding="utf-8"?>
-<w:document xmlns:wpc="http://schemas.microsoft.com/office/word/2010/wordprocessingCanvas" xmlns:cx="http://schemas.microsoft.com/office/drawing/2014/chartex" xmlns:cx1="http://schemas.microsoft.com/office/drawing/2015/9/8/chartex" xmlns:cx2="http://schemas.microsoft.com/office/drawing/2015/10/21/chartex" xmlns:cx3="http://schemas.microsoft.com/office/drawing/2016/5/9/chartex" xmlns:cx4="http://schemas.microsoft.com/office/drawing/2016/5/10/chartex" xmlns:cx5="http://schemas.microsoft.com/office/drawing/2016/5/11/chartex" xmlns:cx6="http://schemas.microsoft.com/office/drawing/2016/5/12/chartex" xmlns:cx7="http://schemas.microsoft.com/office/drawing/2016/5/13/chartex" xmlns:cx8="http://schemas.microsoft.com/office/drawing/2016/5/14/chartex" xmlns:mc="http://schemas.openxmlformats.org/markup-compatibility/2006" xmlns:aink="http://schemas.microsoft.com/office/drawing/2016/ink" xmlns:am3d="http://schemas.microsoft.com/office/drawing/2017/model3d" xmlns:o="urn:schemas-microsoft-com:office:office" xmlns:r="http://schemas.openxmlformats.org/officeDocument/2006/relationships" xmlns:m="http://schemas.openxmlformats.org/officeDocument/2006/math" xmlns:v="urn:schemas-microsoft-com:vml" xmlns:wp14="http://schemas.microsoft.com/office/word/2010/wordprocessingDrawing" xmlns:wp="http://schemas.openxmlformats.org/drawingml/2006/wordprocessingDrawing" xmlns:w10="urn:schemas-microsoft-com:office:word" xmlns:w="http://schemas.openxmlformats.org/wordprocessingml/2006/main" xmlns:w14="http://schemas.microsoft.com/office/word/2010/wordml" xmlns:w15="http://schemas.microsoft.com/office/word/2012/wordml" xmlns:w16cex="http://schemas.microsoft.com/office/word/2018/wordml/cex" xmlns:w16cid="http://schemas.microsoft.com/office/word/2016/wordml/cid" xmlns:w16="http://schemas.microsoft.com/office/word/2018/wordml" xmlns:w16sdtdh="http://schemas.microsoft.com/office/word/2020/wordml/sdtdatahash" xmlns:w16se="http://schemas.microsoft.com/office/word/2015/wordml/symex" xmlns:wpg="http://schemas.microsoft.com/office/word/2010/wordprocessingGroup" xmlns:wpi="http://schemas.microsoft.com/office/word/2010/wordprocessingInk" xmlns:wne="http://schemas.microsoft.com/office/word/2006/wordml" xmlns:wps="http://schemas.microsoft.com/office/word/2010/wordprocessingShape" mc:Ignorable="w14 w15 w16se w16cid w16 w16cex w16sdtdh wp14">
+<w:document xmlns:wpc="http://schemas.microsoft.com/office/word/2010/wordprocessingCanvas" xmlns:cx="http://schemas.microsoft.com/office/drawing/2014/chartex" xmlns:cx1="http://schemas.microsoft.com/office/drawing/2015/9/8/chartex" xmlns:cx2="http://schemas.microsoft.com/office/drawing/2015/10/21/chartex" xmlns:cx3="http://schemas.microsoft.com/office/drawing/2016/5/9/chartex" xmlns:cx4="http://schemas.microsoft.com/office/drawing/2016/5/10/chartex" xmlns:cx5="http://schemas.microsoft.com/office/drawing/2016/5/11/chartex" xmlns:cx6="http://schemas.microsoft.com/office/drawing/2016/5/12/chartex" xmlns:cx7="http://schemas.microsoft.com/office/drawing/2016/5/13/chartex" xmlns:cx8="http://schemas.microsoft.com/office/drawing/2016/5/14/chartex" xmlns:mc="http://schemas.openxmlformats.org/markup-compatibility/2006" xmlns:aink="http://schemas.microsoft.com/office/drawing/2016/ink" xmlns:am3d="http://schemas.microsoft.com/office/drawing/2017/model3d" xmlns:o="urn:schemas-microsoft-com:office:office" xmlns:r="http://schemas.openxmlformats.org/officeDocument/2006/relationships" xmlns:m="http://schemas.openxmlformats.org/officeDocument/2006/math" xmlns:v="urn:schemas-microsoft-com:vml" xmlns:wp14="http://schemas.microsoft.com/office/word/2010/wordprocessingDrawing" xmlns:wp="http://schemas.openxmlformats.org/drawingml/2006/wordprocessingDrawing" xmlns:w10="urn:schemas-microsoft-com:office:word" xmlns:w="http://schemas.openxmlformats.org/wordprocessingml/2006/main" xmlns:w14="http://schemas.microsoft.com/office/word/2010/wordml" xmlns:w15="http://schemas.microsoft.com/office/word/2012/wordml" xmlns:w16cex="http://schemas.microsoft.com/office/word/2018/wordml/cex" xmlns:w16cid="http://schemas.microsoft.com/office/word/2016/wordml/cid" xmlns:w16="http://schemas.microsoft.com/office/word/2018/wordml" xmlns:w16se="http://schemas.microsoft.com/office/word/2015/wordml/symex" xmlns:wpg="http://schemas.microsoft.com/office/word/2010/wordprocessingGroup" xmlns:wpi="http://schemas.microsoft.com/office/word/2010/wordprocessingInk" xmlns:wne="http://schemas.microsoft.com/office/word/2006/wordml" xmlns:wps="http://schemas.microsoft.com/office/word/2010/wordprocessingShape" mc:Ignorable="w14 w15 w16se w16cid w16 w16cex wp14">
   <w:body>
     <w:p>
       <w:pPr>
@@ -568,6 +568,15 @@
           <w:szCs w:val="26"/>
         </w:rPr>
         <w:t>Kotlin</w:t>
+      </w:r>
+      <w:r>
+        <w:rPr>
+          <w:rFonts w:ascii="Times New Roman" w:eastAsia="Times New Roman" w:hAnsi="Times New Roman" w:cs="Times New Roman"/>
+          <w:color w:val="000000"/>
+          <w:sz w:val="26"/>
+          <w:szCs w:val="26"/>
+        </w:rPr>
+        <w:t>, Javascript</w:t>
       </w:r>
     </w:p>
     <w:p>
@@ -1033,15 +1042,7 @@
           <w:sz w:val="26"/>
           <w:szCs w:val="26"/>
         </w:rPr>
-        <w:t xml:space="preserve">, </w:t>
-      </w:r>
-      <w:r>
-        <w:rPr>
-          <w:rFonts w:ascii="Times New Roman" w:eastAsia="Times New Roman" w:hAnsi="Times New Roman" w:cs="Times New Roman"/>
-          <w:sz w:val="26"/>
-          <w:szCs w:val="26"/>
-        </w:rPr>
-        <w:t>ZaloPay</w:t>
+        <w:t>, ZaloPay</w:t>
       </w:r>
     </w:p>
     <w:p>
@@ -2019,7 +2020,7 @@
 </file>
 
 <file path=word/numbering.xml><?xml version="1.0" encoding="utf-8"?>
-<w:numbering xmlns:wpc="http://schemas.microsoft.com/office/word/2010/wordprocessingCanvas" xmlns:cx="http://schemas.microsoft.com/office/drawing/2014/chartex" xmlns:cx1="http://schemas.microsoft.com/office/drawing/2015/9/8/chartex" xmlns:cx2="http://schemas.microsoft.com/office/drawing/2015/10/21/chartex" xmlns:cx3="http://schemas.microsoft.com/office/drawing/2016/5/9/chartex" xmlns:cx4="http://schemas.microsoft.com/office/drawing/2016/5/10/chartex" xmlns:cx5="http://schemas.microsoft.com/office/drawing/2016/5/11/chartex" xmlns:cx6="http://schemas.microsoft.com/office/drawing/2016/5/12/chartex" xmlns:cx7="http://schemas.microsoft.com/office/drawing/2016/5/13/chartex" xmlns:cx8="http://schemas.microsoft.com/office/drawing/2016/5/14/chartex" xmlns:mc="http://schemas.openxmlformats.org/markup-compatibility/2006" xmlns:aink="http://schemas.microsoft.com/office/drawing/2016/ink" xmlns:am3d="http://schemas.microsoft.com/office/drawing/2017/model3d" xmlns:o="urn:schemas-microsoft-com:office:office" xmlns:r="http://schemas.openxmlformats.org/officeDocument/2006/relationships" xmlns:m="http://schemas.openxmlformats.org/officeDocument/2006/math" xmlns:v="urn:schemas-microsoft-com:vml" xmlns:wp14="http://schemas.microsoft.com/office/word/2010/wordprocessingDrawing" xmlns:wp="http://schemas.openxmlformats.org/drawingml/2006/wordprocessingDrawing" xmlns:w10="urn:schemas-microsoft-com:office:word" xmlns:w="http://schemas.openxmlformats.org/wordprocessingml/2006/main" xmlns:w14="http://schemas.microsoft.com/office/word/2010/wordml" xmlns:w15="http://schemas.microsoft.com/office/word/2012/wordml" xmlns:w16cex="http://schemas.microsoft.com/office/word/2018/wordml/cex" xmlns:w16cid="http://schemas.microsoft.com/office/word/2016/wordml/cid" xmlns:w16="http://schemas.microsoft.com/office/word/2018/wordml" xmlns:w16sdtdh="http://schemas.microsoft.com/office/word/2020/wordml/sdtdatahash" xmlns:w16se="http://schemas.microsoft.com/office/word/2015/wordml/symex" xmlns:wpg="http://schemas.microsoft.com/office/word/2010/wordprocessingGroup" xmlns:wpi="http://schemas.microsoft.com/office/word/2010/wordprocessingInk" xmlns:wne="http://schemas.microsoft.com/office/word/2006/wordml" xmlns:wps="http://schemas.microsoft.com/office/word/2010/wordprocessingShape" mc:Ignorable="w14 w15 w16se w16cid w16 w16cex w16sdtdh wp14">
+<w:numbering xmlns:wpc="http://schemas.microsoft.com/office/word/2010/wordprocessingCanvas" xmlns:cx="http://schemas.microsoft.com/office/drawing/2014/chartex" xmlns:cx1="http://schemas.microsoft.com/office/drawing/2015/9/8/chartex" xmlns:cx2="http://schemas.microsoft.com/office/drawing/2015/10/21/chartex" xmlns:cx3="http://schemas.microsoft.com/office/drawing/2016/5/9/chartex" xmlns:cx4="http://schemas.microsoft.com/office/drawing/2016/5/10/chartex" xmlns:cx5="http://schemas.microsoft.com/office/drawing/2016/5/11/chartex" xmlns:cx6="http://schemas.microsoft.com/office/drawing/2016/5/12/chartex" xmlns:cx7="http://schemas.microsoft.com/office/drawing/2016/5/13/chartex" xmlns:cx8="http://schemas.microsoft.com/office/drawing/2016/5/14/chartex" xmlns:mc="http://schemas.openxmlformats.org/markup-compatibility/2006" xmlns:aink="http://schemas.microsoft.com/office/drawing/2016/ink" xmlns:am3d="http://schemas.microsoft.com/office/drawing/2017/model3d" xmlns:o="urn:schemas-microsoft-com:office:office" xmlns:r="http://schemas.openxmlformats.org/officeDocument/2006/relationships" xmlns:m="http://schemas.openxmlformats.org/officeDocument/2006/math" xmlns:v="urn:schemas-microsoft-com:vml" xmlns:wp14="http://schemas.microsoft.com/office/word/2010/wordprocessingDrawing" xmlns:wp="http://schemas.openxmlformats.org/drawingml/2006/wordprocessingDrawing" xmlns:w10="urn:schemas-microsoft-com:office:word" xmlns:w="http://schemas.openxmlformats.org/wordprocessingml/2006/main" xmlns:w14="http://schemas.microsoft.com/office/word/2010/wordml" xmlns:w15="http://schemas.microsoft.com/office/word/2012/wordml" xmlns:w16cex="http://schemas.microsoft.com/office/word/2018/wordml/cex" xmlns:w16cid="http://schemas.microsoft.com/office/word/2016/wordml/cid" xmlns:w16="http://schemas.microsoft.com/office/word/2018/wordml" xmlns:w16se="http://schemas.microsoft.com/office/word/2015/wordml/symex" xmlns:wpg="http://schemas.microsoft.com/office/word/2010/wordprocessingGroup" xmlns:wpi="http://schemas.microsoft.com/office/word/2010/wordprocessingInk" xmlns:wne="http://schemas.microsoft.com/office/word/2006/wordml" xmlns:wps="http://schemas.microsoft.com/office/word/2010/wordprocessingShape" mc:Ignorable="w14 w15 w16se w16cid w16 w16cex wp14">
   <w:numPicBullet w:numPicBulletId="0">
     <w:pict>
       <v:shapetype id="_x0000_t75" coordsize="21600,21600" o:spt="75" o:preferrelative="t" path="m@4@5l@4@11@9@11@9@5xe" filled="f" stroked="f">
@@ -2041,7 +2042,7 @@
         <v:path o:extrusionok="f" gradientshapeok="t" o:connecttype="rect"/>
         <o:lock v:ext="edit" aspectratio="t"/>
       </v:shapetype>
-      <v:shape id="_x0000_i1074" type="#_x0000_t75" style="width:11.4pt;height:11.4pt" o:bullet="t">
+      <v:shape id="_x0000_i1326" type="#_x0000_t75" style="width:11.4pt;height:11.4pt" o:bullet="t">
         <v:imagedata r:id="rId1" o:title="mso3F3"/>
       </v:shape>
     </w:pict>
@@ -4525,7 +4526,7 @@
 </file>
 
 <file path=word/styles.xml><?xml version="1.0" encoding="utf-8"?>
-<w:styles xmlns:mc="http://schemas.openxmlformats.org/markup-compatibility/2006" xmlns:r="http://schemas.openxmlformats.org/officeDocument/2006/relationships" xmlns:w="http://schemas.openxmlformats.org/wordprocessingml/2006/main" xmlns:w14="http://schemas.microsoft.com/office/word/2010/wordml" xmlns:w15="http://schemas.microsoft.com/office/word/2012/wordml" xmlns:w16cex="http://schemas.microsoft.com/office/word/2018/wordml/cex" xmlns:w16cid="http://schemas.microsoft.com/office/word/2016/wordml/cid" xmlns:w16="http://schemas.microsoft.com/office/word/2018/wordml" xmlns:w16sdtdh="http://schemas.microsoft.com/office/word/2020/wordml/sdtdatahash" xmlns:w16se="http://schemas.microsoft.com/office/word/2015/wordml/symex" mc:Ignorable="w14 w15 w16se w16cid w16 w16cex w16sdtdh">
+<w:styles xmlns:mc="http://schemas.openxmlformats.org/markup-compatibility/2006" xmlns:r="http://schemas.openxmlformats.org/officeDocument/2006/relationships" xmlns:w="http://schemas.openxmlformats.org/wordprocessingml/2006/main" xmlns:w14="http://schemas.microsoft.com/office/word/2010/wordml" xmlns:w15="http://schemas.microsoft.com/office/word/2012/wordml" xmlns:w16cex="http://schemas.microsoft.com/office/word/2018/wordml/cex" xmlns:w16cid="http://schemas.microsoft.com/office/word/2016/wordml/cid" xmlns:w16="http://schemas.microsoft.com/office/word/2018/wordml" xmlns:w16se="http://schemas.microsoft.com/office/word/2015/wordml/symex" mc:Ignorable="w14 w15 w16se w16cid w16 w16cex">
   <w:docDefaults>
     <w:rPrDefault>
       <w:rPr>

</xml_diff>